<commit_message>
Actualizacion indice documento ERS
</commit_message>
<xml_diff>
--- a/Recursos/Editables/Segunda entrega/Documento de ERS.docx
+++ b/Recursos/Editables/Segunda entrega/Documento de ERS.docx
@@ -140,7 +140,6 @@
                                 <w:lang w:val="es-MX"/>
                               </w:rPr>
                             </w:pPr>
-                            <w:proofErr w:type="spellStart"/>
                             <w:r>
                               <w:rPr>
                                 <w:rFonts w:cs="Arial"/>
@@ -149,18 +148,7 @@
                                 <w:szCs w:val="30"/>
                                 <w:lang w:val="es-MX"/>
                               </w:rPr>
-                              <w:t>Julian</w:t>
-                            </w:r>
-                            <w:proofErr w:type="spellEnd"/>
-                            <w:r>
-                              <w:rPr>
-                                <w:rFonts w:cs="Arial"/>
-                                <w:color w:val="000000" w:themeColor="text1"/>
-                                <w:sz w:val="30"/>
-                                <w:szCs w:val="30"/>
-                                <w:lang w:val="es-MX"/>
-                              </w:rPr>
-                              <w:t xml:space="preserve"> Chan Palomo</w:t>
+                              <w:t>Julian Chan Palomo</w:t>
                             </w:r>
                           </w:p>
                           <w:p>
@@ -186,42 +174,8 @@
                                 <w:szCs w:val="30"/>
                                 <w:lang w:val="es-MX"/>
                               </w:rPr>
-                              <w:t xml:space="preserve">Diego Alfonso </w:t>
+                              <w:t>Diego Alfonso Burgoz tzuc</w:t>
                             </w:r>
-                            <w:proofErr w:type="spellStart"/>
-                            <w:r>
-                              <w:rPr>
-                                <w:rFonts w:cs="Arial"/>
-                                <w:color w:val="000000" w:themeColor="text1"/>
-                                <w:sz w:val="30"/>
-                                <w:szCs w:val="30"/>
-                                <w:lang w:val="es-MX"/>
-                              </w:rPr>
-                              <w:t>Burgoz</w:t>
-                            </w:r>
-                            <w:proofErr w:type="spellEnd"/>
-                            <w:r>
-                              <w:rPr>
-                                <w:rFonts w:cs="Arial"/>
-                                <w:color w:val="000000" w:themeColor="text1"/>
-                                <w:sz w:val="30"/>
-                                <w:szCs w:val="30"/>
-                                <w:lang w:val="es-MX"/>
-                              </w:rPr>
-                              <w:t xml:space="preserve"> </w:t>
-                            </w:r>
-                            <w:proofErr w:type="spellStart"/>
-                            <w:r>
-                              <w:rPr>
-                                <w:rFonts w:cs="Arial"/>
-                                <w:color w:val="000000" w:themeColor="text1"/>
-                                <w:sz w:val="30"/>
-                                <w:szCs w:val="30"/>
-                                <w:lang w:val="es-MX"/>
-                              </w:rPr>
-                              <w:t>tzuc</w:t>
-                            </w:r>
-                            <w:proofErr w:type="spellEnd"/>
                           </w:p>
                           <w:p>
                             <w:pPr>
@@ -337,7 +291,6 @@
                           <w:lang w:val="es-MX"/>
                         </w:rPr>
                       </w:pPr>
-                      <w:proofErr w:type="spellStart"/>
                       <w:r>
                         <w:rPr>
                           <w:rFonts w:cs="Arial"/>
@@ -346,18 +299,7 @@
                           <w:szCs w:val="30"/>
                           <w:lang w:val="es-MX"/>
                         </w:rPr>
-                        <w:t>Julian</w:t>
-                      </w:r>
-                      <w:proofErr w:type="spellEnd"/>
-                      <w:r>
-                        <w:rPr>
-                          <w:rFonts w:cs="Arial"/>
-                          <w:color w:val="000000" w:themeColor="text1"/>
-                          <w:sz w:val="30"/>
-                          <w:szCs w:val="30"/>
-                          <w:lang w:val="es-MX"/>
-                        </w:rPr>
-                        <w:t xml:space="preserve"> Chan Palomo</w:t>
+                        <w:t>Julian Chan Palomo</w:t>
                       </w:r>
                     </w:p>
                     <w:p>
@@ -383,42 +325,8 @@
                           <w:szCs w:val="30"/>
                           <w:lang w:val="es-MX"/>
                         </w:rPr>
-                        <w:t xml:space="preserve">Diego Alfonso </w:t>
+                        <w:t>Diego Alfonso Burgoz tzuc</w:t>
                       </w:r>
-                      <w:proofErr w:type="spellStart"/>
-                      <w:r>
-                        <w:rPr>
-                          <w:rFonts w:cs="Arial"/>
-                          <w:color w:val="000000" w:themeColor="text1"/>
-                          <w:sz w:val="30"/>
-                          <w:szCs w:val="30"/>
-                          <w:lang w:val="es-MX"/>
-                        </w:rPr>
-                        <w:t>Burgoz</w:t>
-                      </w:r>
-                      <w:proofErr w:type="spellEnd"/>
-                      <w:r>
-                        <w:rPr>
-                          <w:rFonts w:cs="Arial"/>
-                          <w:color w:val="000000" w:themeColor="text1"/>
-                          <w:sz w:val="30"/>
-                          <w:szCs w:val="30"/>
-                          <w:lang w:val="es-MX"/>
-                        </w:rPr>
-                        <w:t xml:space="preserve"> </w:t>
-                      </w:r>
-                      <w:proofErr w:type="spellStart"/>
-                      <w:r>
-                        <w:rPr>
-                          <w:rFonts w:cs="Arial"/>
-                          <w:color w:val="000000" w:themeColor="text1"/>
-                          <w:sz w:val="30"/>
-                          <w:szCs w:val="30"/>
-                          <w:lang w:val="es-MX"/>
-                        </w:rPr>
-                        <w:t>tzuc</w:t>
-                      </w:r>
-                      <w:proofErr w:type="spellEnd"/>
                     </w:p>
                     <w:p>
                       <w:pPr>
@@ -581,7 +489,6 @@
                                 <w:lang w:val="es-MX"/>
                               </w:rPr>
                             </w:pPr>
-                            <w:proofErr w:type="spellStart"/>
                             <w:r>
                               <w:rPr>
                                 <w:rFonts w:cs="Arial"/>
@@ -602,7 +509,6 @@
                               </w:rPr>
                               <w:t>Finder</w:t>
                             </w:r>
-                            <w:proofErr w:type="spellEnd"/>
                           </w:p>
                           <w:p>
                             <w:pPr>
@@ -672,7 +578,6 @@
                           <w:lang w:val="es-MX"/>
                         </w:rPr>
                       </w:pPr>
-                      <w:proofErr w:type="spellStart"/>
                       <w:r>
                         <w:rPr>
                           <w:rFonts w:cs="Arial"/>
@@ -693,7 +598,6 @@
                         </w:rPr>
                         <w:t>Finder</w:t>
                       </w:r>
-                      <w:proofErr w:type="spellEnd"/>
                     </w:p>
                     <w:p>
                       <w:pPr>
@@ -753,6 +657,12 @@
     </w:p>
     <w:sdt>
       <w:sdtPr>
+        <w:rPr>
+          <w:rFonts w:ascii="Arial" w:eastAsiaTheme="minorHAnsi" w:hAnsi="Arial" w:cstheme="minorBidi"/>
+          <w:color w:val="auto"/>
+          <w:sz w:val="24"/>
+          <w:szCs w:val="22"/>
+        </w:rPr>
         <w:id w:val="-659460014"/>
         <w:docPartObj>
           <w:docPartGallery w:val="Table of Contents"/>
@@ -761,13 +671,9 @@
       </w:sdtPr>
       <w:sdtEndPr>
         <w:rPr>
-          <w:rFonts w:ascii="Arial" w:eastAsiaTheme="minorHAnsi" w:hAnsi="Arial" w:cstheme="minorBidi"/>
           <w:b/>
           <w:bCs/>
           <w:noProof/>
-          <w:color w:val="auto"/>
-          <w:sz w:val="24"/>
-          <w:szCs w:val="22"/>
         </w:rPr>
       </w:sdtEndPr>
       <w:sdtContent>
@@ -803,7 +709,7 @@
           <w:r>
             <w:fldChar w:fldCharType="separate"/>
           </w:r>
-          <w:hyperlink w:anchor="_Toc133687001" w:history="1">
+          <w:hyperlink w:anchor="_Toc133690706" w:history="1">
             <w:r>
               <w:rPr>
                 <w:rStyle w:val="Hyperlink"/>
@@ -833,7 +739,7 @@
                 <w:noProof/>
                 <w:webHidden/>
               </w:rPr>
-              <w:instrText xml:space="preserve"> PAGEREF _Toc133687001 \h </w:instrText>
+              <w:instrText xml:space="preserve"> PAGEREF _Toc133690706 \h </w:instrText>
             </w:r>
             <w:r>
               <w:rPr>
@@ -876,7 +782,7 @@
               <w:sz w:val="22"/>
             </w:rPr>
           </w:pPr>
-          <w:hyperlink w:anchor="_Toc133687002" w:history="1">
+          <w:hyperlink w:anchor="_Toc133690707" w:history="1">
             <w:r>
               <w:rPr>
                 <w:rStyle w:val="Hyperlink"/>
@@ -904,7 +810,7 @@
                 <w:noProof/>
                 <w:webHidden/>
               </w:rPr>
-              <w:instrText xml:space="preserve"> PAGEREF _Toc133687002 \h </w:instrText>
+              <w:instrText xml:space="preserve"> PAGEREF _Toc133690707 \h </w:instrText>
             </w:r>
             <w:r>
               <w:rPr>
@@ -947,7 +853,7 @@
               <w:sz w:val="22"/>
             </w:rPr>
           </w:pPr>
-          <w:hyperlink w:anchor="_Toc133687003" w:history="1">
+          <w:hyperlink w:anchor="_Toc133690708" w:history="1">
             <w:r>
               <w:rPr>
                 <w:rStyle w:val="Hyperlink"/>
@@ -975,7 +881,7 @@
                 <w:noProof/>
                 <w:webHidden/>
               </w:rPr>
-              <w:instrText xml:space="preserve"> PAGEREF _Toc133687003 \h </w:instrText>
+              <w:instrText xml:space="preserve"> PAGEREF _Toc133690708 \h </w:instrText>
             </w:r>
             <w:r>
               <w:rPr>
@@ -1018,7 +924,7 @@
               <w:sz w:val="22"/>
             </w:rPr>
           </w:pPr>
-          <w:hyperlink w:anchor="_Toc133687004" w:history="1">
+          <w:hyperlink w:anchor="_Toc133690709" w:history="1">
             <w:r>
               <w:rPr>
                 <w:rStyle w:val="Hyperlink"/>
@@ -1046,7 +952,7 @@
                 <w:noProof/>
                 <w:webHidden/>
               </w:rPr>
-              <w:instrText xml:space="preserve"> PAGEREF _Toc133687004 \h </w:instrText>
+              <w:instrText xml:space="preserve"> PAGEREF _Toc133690709 \h </w:instrText>
             </w:r>
             <w:r>
               <w:rPr>
@@ -1066,7 +972,7 @@
                 <w:noProof/>
                 <w:webHidden/>
               </w:rPr>
-              <w:t>4</w:t>
+              <w:t>3</w:t>
             </w:r>
             <w:r>
               <w:rPr>
@@ -1089,7 +995,7 @@
               <w:sz w:val="22"/>
             </w:rPr>
           </w:pPr>
-          <w:hyperlink w:anchor="_Toc133687005" w:history="1">
+          <w:hyperlink w:anchor="_Toc133690710" w:history="1">
             <w:r>
               <w:rPr>
                 <w:rStyle w:val="Hyperlink"/>
@@ -1117,7 +1023,7 @@
                 <w:noProof/>
                 <w:webHidden/>
               </w:rPr>
-              <w:instrText xml:space="preserve"> PAGEREF _Toc133687005 \h </w:instrText>
+              <w:instrText xml:space="preserve"> PAGEREF _Toc133690710 \h </w:instrText>
             </w:r>
             <w:r>
               <w:rPr>
@@ -1137,7 +1043,7 @@
                 <w:noProof/>
                 <w:webHidden/>
               </w:rPr>
-              <w:t>5</w:t>
+              <w:t>4</w:t>
             </w:r>
             <w:r>
               <w:rPr>
@@ -1160,7 +1066,7 @@
               <w:sz w:val="22"/>
             </w:rPr>
           </w:pPr>
-          <w:hyperlink w:anchor="_Toc133687006" w:history="1">
+          <w:hyperlink w:anchor="_Toc133690711" w:history="1">
             <w:r>
               <w:rPr>
                 <w:rStyle w:val="Hyperlink"/>
@@ -1188,7 +1094,7 @@
                 <w:noProof/>
                 <w:webHidden/>
               </w:rPr>
-              <w:instrText xml:space="preserve"> PAGEREF _Toc133687006 \h </w:instrText>
+              <w:instrText xml:space="preserve"> PAGEREF _Toc133690711 \h </w:instrText>
             </w:r>
             <w:r>
               <w:rPr>
@@ -1231,7 +1137,7 @@
               <w:sz w:val="22"/>
             </w:rPr>
           </w:pPr>
-          <w:hyperlink w:anchor="_Toc133687007" w:history="1">
+          <w:hyperlink w:anchor="_Toc133690712" w:history="1">
             <w:r>
               <w:rPr>
                 <w:rStyle w:val="Hyperlink"/>
@@ -1261,7 +1167,7 @@
                 <w:noProof/>
                 <w:webHidden/>
               </w:rPr>
-              <w:instrText xml:space="preserve"> PAGEREF _Toc133687007 \h </w:instrText>
+              <w:instrText xml:space="preserve"> PAGEREF _Toc133690712 \h </w:instrText>
             </w:r>
             <w:r>
               <w:rPr>
@@ -1281,7 +1187,7 @@
                 <w:noProof/>
                 <w:webHidden/>
               </w:rPr>
-              <w:t>7</w:t>
+              <w:t>6</w:t>
             </w:r>
             <w:r>
               <w:rPr>
@@ -1304,7 +1210,7 @@
               <w:sz w:val="22"/>
             </w:rPr>
           </w:pPr>
-          <w:hyperlink w:anchor="_Toc133687008" w:history="1">
+          <w:hyperlink w:anchor="_Toc133690713" w:history="1">
             <w:r>
               <w:rPr>
                 <w:rStyle w:val="Hyperlink"/>
@@ -1332,7 +1238,7 @@
                 <w:noProof/>
                 <w:webHidden/>
               </w:rPr>
-              <w:instrText xml:space="preserve"> PAGEREF _Toc133687008 \h </w:instrText>
+              <w:instrText xml:space="preserve"> PAGEREF _Toc133690713 \h </w:instrText>
             </w:r>
             <w:r>
               <w:rPr>
@@ -1352,7 +1258,7 @@
                 <w:noProof/>
                 <w:webHidden/>
               </w:rPr>
-              <w:t>7</w:t>
+              <w:t>6</w:t>
             </w:r>
             <w:r>
               <w:rPr>
@@ -1375,7 +1281,7 @@
               <w:sz w:val="22"/>
             </w:rPr>
           </w:pPr>
-          <w:hyperlink w:anchor="_Toc133687009" w:history="1">
+          <w:hyperlink w:anchor="_Toc133690714" w:history="1">
             <w:r>
               <w:rPr>
                 <w:rStyle w:val="Hyperlink"/>
@@ -1403,7 +1309,7 @@
                 <w:noProof/>
                 <w:webHidden/>
               </w:rPr>
-              <w:instrText xml:space="preserve"> PAGEREF _Toc133687009 \h </w:instrText>
+              <w:instrText xml:space="preserve"> PAGEREF _Toc133690714 \h </w:instrText>
             </w:r>
             <w:r>
               <w:rPr>
@@ -1446,7 +1352,7 @@
               <w:sz w:val="22"/>
             </w:rPr>
           </w:pPr>
-          <w:hyperlink w:anchor="_Toc133687010" w:history="1">
+          <w:hyperlink w:anchor="_Toc133690715" w:history="1">
             <w:r>
               <w:rPr>
                 <w:rStyle w:val="Hyperlink"/>
@@ -1474,7 +1380,7 @@
                 <w:noProof/>
                 <w:webHidden/>
               </w:rPr>
-              <w:instrText xml:space="preserve"> PAGEREF _Toc133687010 \h </w:instrText>
+              <w:instrText xml:space="preserve"> PAGEREF _Toc133690715 \h </w:instrText>
             </w:r>
             <w:r>
               <w:rPr>
@@ -1517,7 +1423,7 @@
               <w:sz w:val="22"/>
             </w:rPr>
           </w:pPr>
-          <w:hyperlink w:anchor="_Toc133687011" w:history="1">
+          <w:hyperlink w:anchor="_Toc133690716" w:history="1">
             <w:r>
               <w:rPr>
                 <w:rStyle w:val="Hyperlink"/>
@@ -1545,7 +1451,7 @@
                 <w:noProof/>
                 <w:webHidden/>
               </w:rPr>
-              <w:instrText xml:space="preserve"> PAGEREF _Toc133687011 \h </w:instrText>
+              <w:instrText xml:space="preserve"> PAGEREF _Toc133690716 \h </w:instrText>
             </w:r>
             <w:r>
               <w:rPr>
@@ -1588,7 +1494,7 @@
               <w:sz w:val="22"/>
             </w:rPr>
           </w:pPr>
-          <w:hyperlink w:anchor="_Toc133687012" w:history="1">
+          <w:hyperlink w:anchor="_Toc133690717" w:history="1">
             <w:r>
               <w:rPr>
                 <w:rStyle w:val="Hyperlink"/>
@@ -1616,7 +1522,7 @@
                 <w:noProof/>
                 <w:webHidden/>
               </w:rPr>
-              <w:instrText xml:space="preserve"> PAGEREF _Toc133687012 \h </w:instrText>
+              <w:instrText xml:space="preserve"> PAGEREF _Toc133690717 \h </w:instrText>
             </w:r>
             <w:r>
               <w:rPr>
@@ -1636,7 +1542,7 @@
                 <w:noProof/>
                 <w:webHidden/>
               </w:rPr>
-              <w:t>10</w:t>
+              <w:t>9</w:t>
             </w:r>
             <w:r>
               <w:rPr>
@@ -1659,7 +1565,7 @@
               <w:sz w:val="22"/>
             </w:rPr>
           </w:pPr>
-          <w:hyperlink w:anchor="_Toc133687013" w:history="1">
+          <w:hyperlink w:anchor="_Toc133690718" w:history="1">
             <w:r>
               <w:rPr>
                 <w:rStyle w:val="Hyperlink"/>
@@ -1687,7 +1593,7 @@
                 <w:noProof/>
                 <w:webHidden/>
               </w:rPr>
-              <w:instrText xml:space="preserve"> PAGEREF _Toc133687013 \h </w:instrText>
+              <w:instrText xml:space="preserve"> PAGEREF _Toc133690718 \h </w:instrText>
             </w:r>
             <w:r>
               <w:rPr>
@@ -1730,7 +1636,7 @@
               <w:sz w:val="22"/>
             </w:rPr>
           </w:pPr>
-          <w:hyperlink w:anchor="_Toc133687014" w:history="1">
+          <w:hyperlink w:anchor="_Toc133690719" w:history="1">
             <w:r>
               <w:rPr>
                 <w:rStyle w:val="Hyperlink"/>
@@ -1760,7 +1666,7 @@
                 <w:noProof/>
                 <w:webHidden/>
               </w:rPr>
-              <w:instrText xml:space="preserve"> PAGEREF _Toc133687014 \h </w:instrText>
+              <w:instrText xml:space="preserve"> PAGEREF _Toc133690719 \h </w:instrText>
             </w:r>
             <w:r>
               <w:rPr>
@@ -1803,7 +1709,7 @@
               <w:sz w:val="22"/>
             </w:rPr>
           </w:pPr>
-          <w:hyperlink w:anchor="_Toc133687015" w:history="1">
+          <w:hyperlink w:anchor="_Toc133690720" w:history="1">
             <w:r>
               <w:rPr>
                 <w:rStyle w:val="Hyperlink"/>
@@ -1831,7 +1737,7 @@
                 <w:noProof/>
                 <w:webHidden/>
               </w:rPr>
-              <w:instrText xml:space="preserve"> PAGEREF _Toc133687015 \h </w:instrText>
+              <w:instrText xml:space="preserve"> PAGEREF _Toc133690720 \h </w:instrText>
             </w:r>
             <w:r>
               <w:rPr>
@@ -1874,7 +1780,7 @@
               <w:sz w:val="22"/>
             </w:rPr>
           </w:pPr>
-          <w:hyperlink w:anchor="_Toc133687016" w:history="1">
+          <w:hyperlink w:anchor="_Toc133690721" w:history="1">
             <w:r>
               <w:rPr>
                 <w:rStyle w:val="Hyperlink"/>
@@ -1902,7 +1808,7 @@
                 <w:noProof/>
                 <w:webHidden/>
               </w:rPr>
-              <w:instrText xml:space="preserve"> PAGEREF _Toc133687016 \h </w:instrText>
+              <w:instrText xml:space="preserve"> PAGEREF _Toc133690721 \h </w:instrText>
             </w:r>
             <w:r>
               <w:rPr>
@@ -1945,7 +1851,7 @@
               <w:sz w:val="22"/>
             </w:rPr>
           </w:pPr>
-          <w:hyperlink w:anchor="_Toc133687017" w:history="1">
+          <w:hyperlink w:anchor="_Toc133690722" w:history="1">
             <w:r>
               <w:rPr>
                 <w:rStyle w:val="Hyperlink"/>
@@ -1973,7 +1879,7 @@
                 <w:noProof/>
                 <w:webHidden/>
               </w:rPr>
-              <w:instrText xml:space="preserve"> PAGEREF _Toc133687017 \h </w:instrText>
+              <w:instrText xml:space="preserve"> PAGEREF _Toc133690722 \h </w:instrText>
             </w:r>
             <w:r>
               <w:rPr>
@@ -1993,7 +1899,149 @@
                 <w:noProof/>
                 <w:webHidden/>
               </w:rPr>
+              <w:t>11</w:t>
+            </w:r>
+            <w:r>
+              <w:rPr>
+                <w:noProof/>
+                <w:webHidden/>
+              </w:rPr>
+              <w:fldChar w:fldCharType="end"/>
+            </w:r>
+          </w:hyperlink>
+        </w:p>
+        <w:p>
+          <w:pPr>
+            <w:pStyle w:val="TOC2"/>
+            <w:tabs>
+              <w:tab w:val="right" w:leader="dot" w:pos="9019"/>
+            </w:tabs>
+            <w:rPr>
+              <w:rFonts w:asciiTheme="minorHAnsi" w:eastAsiaTheme="minorEastAsia" w:hAnsiTheme="minorHAnsi"/>
+              <w:noProof/>
+              <w:sz w:val="22"/>
+            </w:rPr>
+          </w:pPr>
+          <w:hyperlink w:anchor="_Toc133690723" w:history="1">
+            <w:r>
+              <w:rPr>
+                <w:rStyle w:val="Hyperlink"/>
+                <w:noProof/>
+                <w:lang w:val="es-MX"/>
+              </w:rPr>
+              <w:t>Requisitos funcionales</w:t>
+            </w:r>
+            <w:r>
+              <w:rPr>
+                <w:noProof/>
+                <w:webHidden/>
+              </w:rPr>
+              <w:tab/>
+            </w:r>
+            <w:r>
+              <w:rPr>
+                <w:noProof/>
+                <w:webHidden/>
+              </w:rPr>
+              <w:fldChar w:fldCharType="begin"/>
+            </w:r>
+            <w:r>
+              <w:rPr>
+                <w:noProof/>
+                <w:webHidden/>
+              </w:rPr>
+              <w:instrText xml:space="preserve"> PAGEREF _Toc133690723 \h </w:instrText>
+            </w:r>
+            <w:r>
+              <w:rPr>
+                <w:noProof/>
+                <w:webHidden/>
+              </w:rPr>
+            </w:r>
+            <w:r>
+              <w:rPr>
+                <w:noProof/>
+                <w:webHidden/>
+              </w:rPr>
+              <w:fldChar w:fldCharType="separate"/>
+            </w:r>
+            <w:r>
+              <w:rPr>
+                <w:noProof/>
+                <w:webHidden/>
+              </w:rPr>
               <w:t>12</w:t>
+            </w:r>
+            <w:r>
+              <w:rPr>
+                <w:noProof/>
+                <w:webHidden/>
+              </w:rPr>
+              <w:fldChar w:fldCharType="end"/>
+            </w:r>
+          </w:hyperlink>
+        </w:p>
+        <w:p>
+          <w:pPr>
+            <w:pStyle w:val="TOC2"/>
+            <w:tabs>
+              <w:tab w:val="right" w:leader="dot" w:pos="9019"/>
+            </w:tabs>
+            <w:rPr>
+              <w:rFonts w:asciiTheme="minorHAnsi" w:eastAsiaTheme="minorEastAsia" w:hAnsiTheme="minorHAnsi"/>
+              <w:noProof/>
+              <w:sz w:val="22"/>
+            </w:rPr>
+          </w:pPr>
+          <w:hyperlink w:anchor="_Toc133690724" w:history="1">
+            <w:r>
+              <w:rPr>
+                <w:rStyle w:val="Hyperlink"/>
+                <w:noProof/>
+                <w:lang w:val="es-MX"/>
+              </w:rPr>
+              <w:t>Requisitos no funcionales</w:t>
+            </w:r>
+            <w:r>
+              <w:rPr>
+                <w:noProof/>
+                <w:webHidden/>
+              </w:rPr>
+              <w:tab/>
+            </w:r>
+            <w:r>
+              <w:rPr>
+                <w:noProof/>
+                <w:webHidden/>
+              </w:rPr>
+              <w:fldChar w:fldCharType="begin"/>
+            </w:r>
+            <w:r>
+              <w:rPr>
+                <w:noProof/>
+                <w:webHidden/>
+              </w:rPr>
+              <w:instrText xml:space="preserve"> PAGEREF _Toc133690724 \h </w:instrText>
+            </w:r>
+            <w:r>
+              <w:rPr>
+                <w:noProof/>
+                <w:webHidden/>
+              </w:rPr>
+            </w:r>
+            <w:r>
+              <w:rPr>
+                <w:noProof/>
+                <w:webHidden/>
+              </w:rPr>
+              <w:fldChar w:fldCharType="separate"/>
+            </w:r>
+            <w:r>
+              <w:rPr>
+                <w:noProof/>
+                <w:webHidden/>
+              </w:rPr>
+              <w:t>16</w:t>
             </w:r>
             <w:r>
               <w:rPr>
@@ -2041,7 +2089,7 @@
           <w:lang w:val="es-MX"/>
         </w:rPr>
       </w:pPr>
-      <w:bookmarkStart w:id="0" w:name="_Toc133687001"/>
+      <w:bookmarkStart w:id="0" w:name="_Toc133690706"/>
       <w:r>
         <w:rPr>
           <w:b/>
@@ -2051,7 +2099,6 @@
           <w:szCs w:val="40"/>
           <w:lang w:val="es-MX"/>
         </w:rPr>
-        <w:lastRenderedPageBreak/>
         <w:t>Introducción</w:t>
       </w:r>
       <w:bookmarkEnd w:id="0"/>
@@ -2073,7 +2120,7 @@
           <w:lang w:val="es-MX"/>
         </w:rPr>
       </w:pPr>
-      <w:bookmarkStart w:id="1" w:name="_Toc133687002"/>
+      <w:bookmarkStart w:id="1" w:name="_Toc133690707"/>
       <w:r>
         <w:rPr>
           <w:color w:val="000000" w:themeColor="text1"/>
@@ -2126,7 +2173,7 @@
           <w:lang w:val="es-MX"/>
         </w:rPr>
       </w:pPr>
-      <w:bookmarkStart w:id="2" w:name="_Toc133687003"/>
+      <w:bookmarkStart w:id="2" w:name="_Toc133690708"/>
       <w:r>
         <w:rPr>
           <w:color w:val="000000" w:themeColor="text1"/>
@@ -2155,21 +2202,7 @@
         <w:rPr>
           <w:lang w:val="es-MX"/>
         </w:rPr>
-        <w:t xml:space="preserve">La aplicación </w:t>
-      </w:r>
-      <w:proofErr w:type="spellStart"/>
-      <w:r>
-        <w:rPr>
-          <w:lang w:val="es-MX"/>
-        </w:rPr>
-        <w:t>MedFinder</w:t>
-      </w:r>
-      <w:proofErr w:type="spellEnd"/>
-      <w:r>
-        <w:rPr>
-          <w:lang w:val="es-MX"/>
-        </w:rPr>
-        <w:t xml:space="preserve"> proporcionará a sus usuarios información sobre locación de mediciones de la siguiente manera:</w:t>
+        <w:t>La aplicación MedFinder proporcionará a sus usuarios información sobre locación de mediciones de la siguiente manera:</w:t>
       </w:r>
     </w:p>
     <w:p>
@@ -2286,7 +2319,7 @@
           <w:lang w:val="es-MX"/>
         </w:rPr>
       </w:pPr>
-      <w:bookmarkStart w:id="3" w:name="_Toc133687004"/>
+      <w:bookmarkStart w:id="3" w:name="_Toc133690709"/>
       <w:r>
         <w:rPr>
           <w:color w:val="000000" w:themeColor="text1"/>
@@ -2582,19 +2615,11 @@
                 <w:lang w:val="es-MX"/>
               </w:rPr>
             </w:pPr>
-            <w:proofErr w:type="spellStart"/>
-            <w:r>
-              <w:rPr>
-                <w:lang w:val="es-MX"/>
-              </w:rPr>
-              <w:t>Julian</w:t>
-            </w:r>
-            <w:proofErr w:type="spellEnd"/>
-            <w:r>
-              <w:rPr>
-                <w:lang w:val="es-MX"/>
-              </w:rPr>
-              <w:t xml:space="preserve"> Chan Palomo</w:t>
+            <w:r>
+              <w:rPr>
+                <w:lang w:val="es-MX"/>
+              </w:rPr>
+              <w:t>Julian Chan Palomo</w:t>
             </w:r>
           </w:p>
         </w:tc>
@@ -2638,16 +2663,8 @@
               <w:rPr>
                 <w:lang w:val="es-MX"/>
               </w:rPr>
-              <w:t xml:space="preserve">Revisor de </w:t>
-            </w:r>
-            <w:proofErr w:type="spellStart"/>
-            <w:r>
-              <w:rPr>
-                <w:lang w:val="es-MX"/>
-              </w:rPr>
-              <w:t>documentacion</w:t>
-            </w:r>
-            <w:proofErr w:type="spellEnd"/>
+              <w:t>Revisor de documentacion</w:t>
+            </w:r>
           </w:p>
         </w:tc>
       </w:tr>
@@ -2834,16 +2851,8 @@
               <w:rPr>
                 <w:lang w:val="es-MX"/>
               </w:rPr>
-              <w:t xml:space="preserve">Diego Alfonso Burgos </w:t>
-            </w:r>
-            <w:proofErr w:type="spellStart"/>
-            <w:r>
-              <w:rPr>
-                <w:lang w:val="es-MX"/>
-              </w:rPr>
-              <w:t>Tzuc</w:t>
-            </w:r>
-            <w:proofErr w:type="spellEnd"/>
+              <w:t>Diego Alfonso Burgos Tzuc</w:t>
+            </w:r>
           </w:p>
         </w:tc>
       </w:tr>
@@ -3274,7 +3283,7 @@
           <w:lang w:val="es-MX"/>
         </w:rPr>
       </w:pPr>
-      <w:bookmarkStart w:id="4" w:name="_Toc133687005"/>
+      <w:bookmarkStart w:id="4" w:name="_Toc133690710"/>
       <w:r>
         <w:rPr>
           <w:color w:val="000000" w:themeColor="text1"/>
@@ -3644,7 +3653,7 @@
           <w:lang w:val="es-MX"/>
         </w:rPr>
       </w:pPr>
-      <w:bookmarkStart w:id="5" w:name="_Toc133687006"/>
+      <w:bookmarkStart w:id="5" w:name="_Toc133690711"/>
       <w:r>
         <w:rPr>
           <w:color w:val="000000" w:themeColor="text1"/>
@@ -3916,27 +3925,7 @@
           <w:szCs w:val="24"/>
           <w:lang w:val="es-MX"/>
         </w:rPr>
-        <w:t xml:space="preserve">Adultos mayores y el uso de </w:t>
-      </w:r>
-      <w:proofErr w:type="spellStart"/>
-      <w:r>
-        <w:rPr>
-          <w:rFonts w:eastAsia="Calibri" w:cs="Arial"/>
-          <w:b/>
-          <w:szCs w:val="24"/>
-          <w:lang w:val="es-MX"/>
-        </w:rPr>
-        <w:t>webapps</w:t>
-      </w:r>
-      <w:proofErr w:type="spellEnd"/>
-      <w:r>
-        <w:rPr>
-          <w:rFonts w:eastAsia="Calibri" w:cs="Arial"/>
-          <w:b/>
-          <w:szCs w:val="24"/>
-          <w:lang w:val="es-MX"/>
-        </w:rPr>
-        <w:t xml:space="preserve"> para la estimulación cognitiva </w:t>
+        <w:t xml:space="preserve">Adultos mayores y el uso de webapps para la estimulación cognitiva </w:t>
       </w:r>
     </w:p>
     <w:p>
@@ -3956,27 +3945,7 @@
           <w:highlight w:val="white"/>
           <w:lang w:val="es-MX"/>
         </w:rPr>
-        <w:t xml:space="preserve">El adulto mayor se ha alejado de las tecnologías de la información creyendo no contar con habilidades para usarlas en su vida cotidiana, particularmente lo relacionado con procesos cognitivos. Por lo anterior, el objetivo de este trabajo fue medir el grado de satisfacción de los Adultos Mayores usando una </w:t>
-      </w:r>
-      <w:proofErr w:type="spellStart"/>
-      <w:r>
-        <w:rPr>
-          <w:rFonts w:eastAsia="Calibri" w:cs="Arial"/>
-          <w:szCs w:val="24"/>
-          <w:highlight w:val="white"/>
-          <w:lang w:val="es-MX"/>
-        </w:rPr>
-        <w:t>WebApp</w:t>
-      </w:r>
-      <w:proofErr w:type="spellEnd"/>
-      <w:r>
-        <w:rPr>
-          <w:rFonts w:eastAsia="Calibri" w:cs="Arial"/>
-          <w:szCs w:val="24"/>
-          <w:highlight w:val="white"/>
-          <w:lang w:val="es-MX"/>
-        </w:rPr>
-        <w:t xml:space="preserve"> de estimulación cognitiva</w:t>
+        <w:t>El adulto mayor se ha alejado de las tecnologías de la información creyendo no contar con habilidades para usarlas en su vida cotidiana, particularmente lo relacionado con procesos cognitivos. Por lo anterior, el objetivo de este trabajo fue medir el grado de satisfacción de los Adultos Mayores usando una WebApp de estimulación cognitiva</w:t>
       </w:r>
     </w:p>
     <w:p>
@@ -4078,67 +4047,7 @@
           <w:highlight w:val="white"/>
           <w:lang w:val="es-MX"/>
         </w:rPr>
-        <w:t>El Proyecto-Encuesta salud, Bienestar y Envejecimiento (</w:t>
-      </w:r>
-      <w:proofErr w:type="spellStart"/>
-      <w:r>
-        <w:rPr>
-          <w:rFonts w:eastAsia="Calibri" w:cs="Arial"/>
-          <w:szCs w:val="24"/>
-          <w:highlight w:val="white"/>
-          <w:lang w:val="es-MX"/>
-        </w:rPr>
-        <w:t>saBE</w:t>
-      </w:r>
-      <w:proofErr w:type="spellEnd"/>
-      <w:r>
-        <w:rPr>
-          <w:rFonts w:eastAsia="Calibri" w:cs="Arial"/>
-          <w:szCs w:val="24"/>
-          <w:highlight w:val="white"/>
-          <w:lang w:val="es-MX"/>
-        </w:rPr>
-        <w:t xml:space="preserve">) de la </w:t>
-      </w:r>
-      <w:proofErr w:type="spellStart"/>
-      <w:r>
-        <w:rPr>
-          <w:rFonts w:eastAsia="Calibri" w:cs="Arial"/>
-          <w:szCs w:val="24"/>
-          <w:highlight w:val="white"/>
-          <w:lang w:val="es-MX"/>
-        </w:rPr>
-        <w:t>OPs</w:t>
-      </w:r>
-      <w:proofErr w:type="spellEnd"/>
-      <w:r>
-        <w:rPr>
-          <w:rFonts w:eastAsia="Calibri" w:cs="Arial"/>
-          <w:szCs w:val="24"/>
-          <w:highlight w:val="white"/>
-          <w:lang w:val="es-MX"/>
-        </w:rPr>
-        <w:t>/</w:t>
-      </w:r>
-      <w:proofErr w:type="spellStart"/>
-      <w:r>
-        <w:rPr>
-          <w:rFonts w:eastAsia="Calibri" w:cs="Arial"/>
-          <w:szCs w:val="24"/>
-          <w:highlight w:val="white"/>
-          <w:lang w:val="es-MX"/>
-        </w:rPr>
-        <w:t>OMs</w:t>
-      </w:r>
-      <w:proofErr w:type="spellEnd"/>
-      <w:r>
-        <w:rPr>
-          <w:rFonts w:eastAsia="Calibri" w:cs="Arial"/>
-          <w:szCs w:val="24"/>
-          <w:highlight w:val="white"/>
-          <w:lang w:val="es-MX"/>
-        </w:rPr>
-        <w:t>, tiene como objetivo determinar las características de salud y vida de los adultos mayores por medio de un estudio multicéntrico de carácter descriptivo, transversal y prospectivo, utilizando un instrumento validado y estandarizado. Dicho instrumento permite obtener información confiable y comparable que servirá como base para el diseño de políticas y estrategias para atender las necesidades de este grupo etario, así como ser el punto de partida para investigaciones en esta materia. Además, gracias a este instrumento, es posible evaluar las relaciones que existen entre factores estratégicos, tales como: el comportamiento relacionado con la salud, antecedentes ocupacionales, condiciones socioeconómicas y de género en las condiciones de salud, según el momento en que se realice la encuesta.</w:t>
+        <w:t>El Proyecto-Encuesta salud, Bienestar y Envejecimiento (saBE) de la OPs/OMs, tiene como objetivo determinar las características de salud y vida de los adultos mayores por medio de un estudio multicéntrico de carácter descriptivo, transversal y prospectivo, utilizando un instrumento validado y estandarizado. Dicho instrumento permite obtener información confiable y comparable que servirá como base para el diseño de políticas y estrategias para atender las necesidades de este grupo etario, así como ser el punto de partida para investigaciones en esta materia. Además, gracias a este instrumento, es posible evaluar las relaciones que existen entre factores estratégicos, tales como: el comportamiento relacionado con la salud, antecedentes ocupacionales, condiciones socioeconómicas y de género en las condiciones de salud, según el momento en que se realice la encuesta.</w:t>
       </w:r>
     </w:p>
     <w:p>
@@ -4202,29 +4111,7 @@
           <w:highlight w:val="white"/>
           <w:lang w:val="es-MX"/>
         </w:rPr>
-        <w:t xml:space="preserve">Adultos mayores y el uso de </w:t>
-      </w:r>
-      <w:proofErr w:type="spellStart"/>
-      <w:r>
-        <w:rPr>
-          <w:rFonts w:eastAsia="Calibri" w:cs="Arial"/>
-          <w:b/>
-          <w:szCs w:val="24"/>
-          <w:highlight w:val="white"/>
-          <w:lang w:val="es-MX"/>
-        </w:rPr>
-        <w:t>WebApp</w:t>
-      </w:r>
-      <w:proofErr w:type="spellEnd"/>
-      <w:r>
-        <w:rPr>
-          <w:rFonts w:eastAsia="Calibri" w:cs="Arial"/>
-          <w:b/>
-          <w:szCs w:val="24"/>
-          <w:highlight w:val="white"/>
-          <w:lang w:val="es-MX"/>
-        </w:rPr>
-        <w:t xml:space="preserve"> para la estimulación cognitiva </w:t>
+        <w:t xml:space="preserve">Adultos mayores y el uso de WebApp para la estimulación cognitiva </w:t>
       </w:r>
     </w:p>
     <w:p>
@@ -4244,27 +4131,7 @@
           <w:highlight w:val="white"/>
           <w:lang w:val="es-MX"/>
         </w:rPr>
-        <w:t xml:space="preserve">El objetivo de este trabajo fue medir el grado de satisfacción de los Adultos Mayores usando una </w:t>
-      </w:r>
-      <w:proofErr w:type="spellStart"/>
-      <w:r>
-        <w:rPr>
-          <w:rFonts w:eastAsia="Calibri" w:cs="Arial"/>
-          <w:szCs w:val="24"/>
-          <w:highlight w:val="white"/>
-          <w:lang w:val="es-MX"/>
-        </w:rPr>
-        <w:t>WebApp</w:t>
-      </w:r>
-      <w:proofErr w:type="spellEnd"/>
-      <w:r>
-        <w:rPr>
-          <w:rFonts w:eastAsia="Calibri" w:cs="Arial"/>
-          <w:szCs w:val="24"/>
-          <w:highlight w:val="white"/>
-          <w:lang w:val="es-MX"/>
-        </w:rPr>
-        <w:t xml:space="preserve"> de estimulación cognitiva. La investigación fue de tipo exploratorio, donde se investigaron procesos cognitivos y patrones de diseño de interfaces de software, para usarlos en el desarrollo de la aplicación web y construir ejercicios de estimulación cognitiva.</w:t>
+        <w:t>El objetivo de este trabajo fue medir el grado de satisfacción de los Adultos Mayores usando una WebApp de estimulación cognitiva. La investigación fue de tipo exploratorio, donde se investigaron procesos cognitivos y patrones de diseño de interfaces de software, para usarlos en el desarrollo de la aplicación web y construir ejercicios de estimulación cognitiva.</w:t>
       </w:r>
     </w:p>
     <w:p>
@@ -4336,7 +4203,7 @@
           <w:lang w:val="es-MX"/>
         </w:rPr>
       </w:pPr>
-      <w:bookmarkStart w:id="7" w:name="_Toc133687007"/>
+      <w:bookmarkStart w:id="7" w:name="_Toc133690712"/>
       <w:r>
         <w:rPr>
           <w:b/>
@@ -4374,7 +4241,7 @@
           <w:lang w:val="es-MX"/>
         </w:rPr>
       </w:pPr>
-      <w:bookmarkStart w:id="8" w:name="_Toc133687008"/>
+      <w:bookmarkStart w:id="8" w:name="_Toc133690713"/>
       <w:r>
         <w:rPr>
           <w:color w:val="000000" w:themeColor="text1"/>
@@ -4404,21 +4271,7 @@
           <w:lang w:val="es-MX"/>
         </w:rPr>
         <w:lastRenderedPageBreak/>
-        <w:t xml:space="preserve">El sistema de </w:t>
-      </w:r>
-      <w:proofErr w:type="spellStart"/>
-      <w:r>
-        <w:rPr>
-          <w:lang w:val="es-MX"/>
-        </w:rPr>
-        <w:t>MedFinder</w:t>
-      </w:r>
-      <w:proofErr w:type="spellEnd"/>
-      <w:r>
-        <w:rPr>
-          <w:lang w:val="es-MX"/>
-        </w:rPr>
-        <w:t xml:space="preserve"> es un sistema que no forma parte de otro sistema</w:t>
+        <w:t>El sistema de MedFinder es un sistema que no forma parte de otro sistema</w:t>
       </w:r>
     </w:p>
     <w:p>
@@ -4438,7 +4291,7 @@
           <w:lang w:val="es-MX"/>
         </w:rPr>
       </w:pPr>
-      <w:bookmarkStart w:id="9" w:name="_Toc133687009"/>
+      <w:bookmarkStart w:id="9" w:name="_Toc133690714"/>
       <w:r>
         <w:rPr>
           <w:color w:val="000000" w:themeColor="text1"/>
@@ -4870,7 +4723,7 @@
           <w:lang w:val="es-MX"/>
         </w:rPr>
       </w:pPr>
-      <w:bookmarkStart w:id="10" w:name="_Toc133687010"/>
+      <w:bookmarkStart w:id="10" w:name="_Toc133690715"/>
       <w:r>
         <w:rPr>
           <w:color w:val="000000" w:themeColor="text1"/>
@@ -4920,9 +4773,279 @@
           <w:szCs w:val="26"/>
           <w:lang w:val="es-MX"/>
         </w:rPr>
-        <w:t>(Usuario Primario)</w:t>
-      </w:r>
-      <w:r>
+        <w:t>(Usuario Primario) Adulto mayor</w:t>
+      </w:r>
+    </w:p>
+    <w:p>
+      <w:pPr>
+        <w:spacing w:line="240" w:lineRule="auto"/>
+        <w:jc w:val="both"/>
+        <w:rPr>
+          <w:rFonts w:ascii="Calibri" w:eastAsia="Calibri" w:hAnsi="Calibri" w:cs="Calibri"/>
+          <w:lang w:val="es-MX"/>
+        </w:rPr>
+      </w:pPr>
+      <w:r>
+        <w:rPr>
+          <w:rFonts w:ascii="Calibri" w:eastAsia="Calibri" w:hAnsi="Calibri" w:cs="Calibri"/>
+          <w:b/>
+          <w:lang w:val="es-MX"/>
+        </w:rPr>
+        <w:t xml:space="preserve">Edad: </w:t>
+      </w:r>
+      <w:r>
+        <w:rPr>
+          <w:rFonts w:ascii="Calibri" w:eastAsia="Calibri" w:hAnsi="Calibri" w:cs="Calibri"/>
+          <w:lang w:val="es-MX"/>
+        </w:rPr>
+        <w:t>60-80 años</w:t>
+      </w:r>
+    </w:p>
+    <w:p>
+      <w:pPr>
+        <w:spacing w:line="240" w:lineRule="auto"/>
+        <w:jc w:val="both"/>
+        <w:rPr>
+          <w:rFonts w:ascii="Calibri" w:eastAsia="Calibri" w:hAnsi="Calibri" w:cs="Calibri"/>
+          <w:lang w:val="es-MX"/>
+        </w:rPr>
+      </w:pPr>
+      <w:r>
+        <w:rPr>
+          <w:rFonts w:ascii="Calibri" w:eastAsia="Calibri" w:hAnsi="Calibri" w:cs="Calibri"/>
+          <w:b/>
+          <w:lang w:val="es-MX"/>
+        </w:rPr>
+        <w:t xml:space="preserve">Sexo: </w:t>
+      </w:r>
+      <w:r>
+        <w:rPr>
+          <w:rFonts w:ascii="Calibri" w:eastAsia="Calibri" w:hAnsi="Calibri" w:cs="Calibri"/>
+          <w:lang w:val="es-MX"/>
+        </w:rPr>
+        <w:t>Masculino/Femenino.</w:t>
+      </w:r>
+    </w:p>
+    <w:p>
+      <w:pPr>
+        <w:spacing w:line="240" w:lineRule="auto"/>
+        <w:jc w:val="both"/>
+        <w:rPr>
+          <w:rFonts w:ascii="Calibri" w:eastAsia="Calibri" w:hAnsi="Calibri" w:cs="Calibri"/>
+          <w:lang w:val="es-MX"/>
+        </w:rPr>
+      </w:pPr>
+      <w:r>
+        <w:rPr>
+          <w:rFonts w:ascii="Calibri" w:eastAsia="Calibri" w:hAnsi="Calibri" w:cs="Calibri"/>
+          <w:b/>
+          <w:lang w:val="es-MX"/>
+        </w:rPr>
+        <w:t xml:space="preserve">Nivel de experiencia en el uso de dispositivos: </w:t>
+      </w:r>
+      <w:r>
+        <w:rPr>
+          <w:rFonts w:ascii="Calibri" w:eastAsia="Calibri" w:hAnsi="Calibri" w:cs="Calibri"/>
+          <w:lang w:val="es-MX"/>
+        </w:rPr>
+        <w:t>Uso básico de dispositivos móviles.</w:t>
+      </w:r>
+    </w:p>
+    <w:p>
+      <w:pPr>
+        <w:spacing w:line="240" w:lineRule="auto"/>
+        <w:jc w:val="both"/>
+        <w:rPr>
+          <w:rFonts w:ascii="Calibri" w:eastAsia="Calibri" w:hAnsi="Calibri" w:cs="Calibri"/>
+          <w:lang w:val="es-MX"/>
+        </w:rPr>
+      </w:pPr>
+      <w:r>
+        <w:rPr>
+          <w:rFonts w:ascii="Calibri" w:eastAsia="Calibri" w:hAnsi="Calibri" w:cs="Calibri"/>
+          <w:b/>
+          <w:lang w:val="es-MX"/>
+        </w:rPr>
+        <w:t xml:space="preserve">Educación: </w:t>
+      </w:r>
+      <w:r>
+        <w:rPr>
+          <w:rFonts w:ascii="Calibri" w:eastAsia="Calibri" w:hAnsi="Calibri" w:cs="Calibri"/>
+          <w:lang w:val="es-MX"/>
+        </w:rPr>
+        <w:t xml:space="preserve">Secundaria-Universidad. </w:t>
+      </w:r>
+    </w:p>
+    <w:p>
+      <w:pPr>
+        <w:spacing w:line="240" w:lineRule="auto"/>
+        <w:jc w:val="both"/>
+        <w:rPr>
+          <w:rFonts w:ascii="Calibri" w:eastAsia="Calibri" w:hAnsi="Calibri" w:cs="Calibri"/>
+          <w:lang w:val="es-MX"/>
+        </w:rPr>
+      </w:pPr>
+      <w:r>
+        <w:rPr>
+          <w:rFonts w:ascii="Calibri" w:eastAsia="Calibri" w:hAnsi="Calibri" w:cs="Calibri"/>
+          <w:b/>
+          <w:lang w:val="es-MX"/>
+        </w:rPr>
+        <w:t xml:space="preserve">Localización: </w:t>
+      </w:r>
+      <w:r>
+        <w:rPr>
+          <w:rFonts w:ascii="Calibri" w:eastAsia="Calibri" w:hAnsi="Calibri" w:cs="Calibri"/>
+          <w:lang w:val="es-MX"/>
+        </w:rPr>
+        <w:t xml:space="preserve">Ciudad de Mérida, Yucatán. </w:t>
+      </w:r>
+    </w:p>
+    <w:p>
+      <w:pPr>
+        <w:spacing w:line="240" w:lineRule="auto"/>
+        <w:jc w:val="both"/>
+        <w:rPr>
+          <w:rFonts w:ascii="Calibri" w:eastAsia="Calibri" w:hAnsi="Calibri" w:cs="Calibri"/>
+          <w:b/>
+          <w:lang w:val="es-MX"/>
+        </w:rPr>
+      </w:pPr>
+      <w:r>
+        <w:rPr>
+          <w:rFonts w:ascii="Calibri" w:eastAsia="Calibri" w:hAnsi="Calibri" w:cs="Calibri"/>
+          <w:b/>
+          <w:lang w:val="es-MX"/>
+        </w:rPr>
+        <w:t xml:space="preserve">Discapacidades: </w:t>
+      </w:r>
+      <w:r>
+        <w:rPr>
+          <w:rFonts w:ascii="Calibri" w:eastAsia="Calibri" w:hAnsi="Calibri" w:cs="Calibri"/>
+          <w:lang w:val="es-MX"/>
+        </w:rPr>
+        <w:t>visual, motora, auditiva, etc…</w:t>
+      </w:r>
+    </w:p>
+    <w:p>
+      <w:pPr>
+        <w:spacing w:line="240" w:lineRule="auto"/>
+        <w:jc w:val="both"/>
+        <w:rPr>
+          <w:rFonts w:ascii="Calibri" w:eastAsia="Calibri" w:hAnsi="Calibri" w:cs="Calibri"/>
+          <w:lang w:val="es-MX"/>
+        </w:rPr>
+      </w:pPr>
+      <w:r>
+        <w:rPr>
+          <w:rFonts w:ascii="Calibri" w:eastAsia="Calibri" w:hAnsi="Calibri" w:cs="Calibri"/>
+          <w:b/>
+          <w:lang w:val="es-MX"/>
+        </w:rPr>
+        <w:t>Número de familiares con los que vive</w:t>
+      </w:r>
+      <w:r>
+        <w:rPr>
+          <w:rFonts w:ascii="Calibri" w:eastAsia="Calibri" w:hAnsi="Calibri" w:cs="Calibri"/>
+          <w:lang w:val="es-MX"/>
+        </w:rPr>
+        <w:t>: 0 o más familiares.</w:t>
+      </w:r>
+    </w:p>
+    <w:p>
+      <w:pPr>
+        <w:spacing w:line="240" w:lineRule="auto"/>
+        <w:jc w:val="both"/>
+        <w:rPr>
+          <w:rFonts w:ascii="Calibri" w:eastAsia="Calibri" w:hAnsi="Calibri" w:cs="Calibri"/>
+          <w:lang w:val="es-MX"/>
+        </w:rPr>
+      </w:pPr>
+      <w:r>
+        <w:rPr>
+          <w:rFonts w:ascii="Calibri" w:eastAsia="Calibri" w:hAnsi="Calibri" w:cs="Calibri"/>
+          <w:b/>
+          <w:lang w:val="es-MX"/>
+        </w:rPr>
+        <w:t>Posesión de automóvil:</w:t>
+      </w:r>
+      <w:r>
+        <w:rPr>
+          <w:rFonts w:ascii="Calibri" w:eastAsia="Calibri" w:hAnsi="Calibri" w:cs="Calibri"/>
+          <w:lang w:val="es-MX"/>
+        </w:rPr>
+        <w:t xml:space="preserve"> Si/No y descripción del mismo</w:t>
+      </w:r>
+    </w:p>
+    <w:p>
+      <w:pPr>
+        <w:spacing w:line="240" w:lineRule="auto"/>
+        <w:jc w:val="both"/>
+        <w:rPr>
+          <w:rFonts w:ascii="Calibri" w:eastAsia="Calibri" w:hAnsi="Calibri" w:cs="Calibri"/>
+          <w:lang w:val="es-MX"/>
+        </w:rPr>
+      </w:pPr>
+      <w:r>
+        <w:rPr>
+          <w:rFonts w:ascii="Calibri" w:eastAsia="Calibri" w:hAnsi="Calibri" w:cs="Calibri"/>
+          <w:b/>
+          <w:lang w:val="es-MX"/>
+        </w:rPr>
+        <w:t>Descripción:</w:t>
+      </w:r>
+      <w:r>
+        <w:rPr>
+          <w:rFonts w:ascii="Calibri" w:eastAsia="Calibri" w:hAnsi="Calibri" w:cs="Calibri"/>
+          <w:lang w:val="es-MX"/>
+        </w:rPr>
+        <w:t xml:space="preserve"> Descripción de la persona.</w:t>
+      </w:r>
+    </w:p>
+    <w:p>
+      <w:pPr>
+        <w:spacing w:line="240" w:lineRule="auto"/>
+        <w:jc w:val="both"/>
+        <w:rPr>
+          <w:rFonts w:ascii="Calibri" w:eastAsia="Calibri" w:hAnsi="Calibri" w:cs="Calibri"/>
+          <w:lang w:val="es-MX"/>
+        </w:rPr>
+      </w:pPr>
+    </w:p>
+    <w:p>
+      <w:pPr>
+        <w:spacing w:line="240" w:lineRule="auto"/>
+        <w:jc w:val="both"/>
+        <w:rPr>
+          <w:rFonts w:ascii="Calibri" w:eastAsia="Calibri" w:hAnsi="Calibri" w:cs="Calibri"/>
+          <w:lang w:val="es-MX"/>
+        </w:rPr>
+      </w:pPr>
+    </w:p>
+    <w:p>
+      <w:pPr>
+        <w:spacing w:line="240" w:lineRule="auto"/>
+        <w:jc w:val="both"/>
+        <w:rPr>
+          <w:rFonts w:ascii="Calibri" w:eastAsia="Calibri" w:hAnsi="Calibri" w:cs="Calibri"/>
+          <w:lang w:val="es-MX"/>
+        </w:rPr>
+      </w:pPr>
+    </w:p>
+    <w:p>
+      <w:pPr>
+        <w:spacing w:line="240" w:lineRule="auto"/>
+        <w:jc w:val="both"/>
+        <w:rPr>
+          <w:rFonts w:ascii="Calibri" w:eastAsia="Calibri" w:hAnsi="Calibri" w:cs="Calibri"/>
+          <w:lang w:val="es-MX"/>
+        </w:rPr>
+      </w:pPr>
+    </w:p>
+    <w:p>
+      <w:pPr>
+        <w:spacing w:line="240" w:lineRule="auto"/>
+        <w:jc w:val="both"/>
         <w:rPr>
           <w:rFonts w:ascii="Calibri" w:eastAsia="Calibri" w:hAnsi="Calibri" w:cs="Calibri"/>
           <w:b/>
@@ -4931,8 +5054,7 @@
           <w:szCs w:val="26"/>
           <w:lang w:val="es-MX"/>
         </w:rPr>
-        <w:t xml:space="preserve"> </w:t>
-      </w:r>
+      </w:pPr>
       <w:r>
         <w:rPr>
           <w:rFonts w:ascii="Calibri" w:eastAsia="Calibri" w:hAnsi="Calibri" w:cs="Calibri"/>
@@ -4942,334 +5064,7 @@
           <w:szCs w:val="26"/>
           <w:lang w:val="es-MX"/>
         </w:rPr>
-        <w:t>Adulto mayor</w:t>
-      </w:r>
-    </w:p>
-    <w:p>
-      <w:pPr>
-        <w:spacing w:line="240" w:lineRule="auto"/>
-        <w:jc w:val="both"/>
-        <w:rPr>
-          <w:rFonts w:ascii="Calibri" w:eastAsia="Calibri" w:hAnsi="Calibri" w:cs="Calibri"/>
-          <w:lang w:val="es-MX"/>
-        </w:rPr>
-      </w:pPr>
-      <w:r>
-        <w:rPr>
-          <w:rFonts w:ascii="Calibri" w:eastAsia="Calibri" w:hAnsi="Calibri" w:cs="Calibri"/>
-          <w:b/>
-          <w:lang w:val="es-MX"/>
-        </w:rPr>
-        <w:t xml:space="preserve">Edad: </w:t>
-      </w:r>
-      <w:r>
-        <w:rPr>
-          <w:rFonts w:ascii="Calibri" w:eastAsia="Calibri" w:hAnsi="Calibri" w:cs="Calibri"/>
-          <w:lang w:val="es-MX"/>
-        </w:rPr>
-        <w:t>60-80 años</w:t>
-      </w:r>
-    </w:p>
-    <w:p>
-      <w:pPr>
-        <w:spacing w:line="240" w:lineRule="auto"/>
-        <w:jc w:val="both"/>
-        <w:rPr>
-          <w:rFonts w:ascii="Calibri" w:eastAsia="Calibri" w:hAnsi="Calibri" w:cs="Calibri"/>
-          <w:lang w:val="es-MX"/>
-        </w:rPr>
-      </w:pPr>
-      <w:r>
-        <w:rPr>
-          <w:rFonts w:ascii="Calibri" w:eastAsia="Calibri" w:hAnsi="Calibri" w:cs="Calibri"/>
-          <w:b/>
-          <w:lang w:val="es-MX"/>
-        </w:rPr>
-        <w:t xml:space="preserve">Sexo: </w:t>
-      </w:r>
-      <w:r>
-        <w:rPr>
-          <w:rFonts w:ascii="Calibri" w:eastAsia="Calibri" w:hAnsi="Calibri" w:cs="Calibri"/>
-          <w:lang w:val="es-MX"/>
-        </w:rPr>
-        <w:t>Masculino/Femenino.</w:t>
-      </w:r>
-    </w:p>
-    <w:p>
-      <w:pPr>
-        <w:spacing w:line="240" w:lineRule="auto"/>
-        <w:jc w:val="both"/>
-        <w:rPr>
-          <w:rFonts w:ascii="Calibri" w:eastAsia="Calibri" w:hAnsi="Calibri" w:cs="Calibri"/>
-          <w:lang w:val="es-MX"/>
-        </w:rPr>
-      </w:pPr>
-      <w:r>
-        <w:rPr>
-          <w:rFonts w:ascii="Calibri" w:eastAsia="Calibri" w:hAnsi="Calibri" w:cs="Calibri"/>
-          <w:b/>
-          <w:lang w:val="es-MX"/>
-        </w:rPr>
-        <w:t xml:space="preserve">Nivel de experiencia en el uso de dispositivos: </w:t>
-      </w:r>
-      <w:r>
-        <w:rPr>
-          <w:rFonts w:ascii="Calibri" w:eastAsia="Calibri" w:hAnsi="Calibri" w:cs="Calibri"/>
-          <w:lang w:val="es-MX"/>
-        </w:rPr>
-        <w:t>Uso básico de dispositivos móviles.</w:t>
-      </w:r>
-    </w:p>
-    <w:p>
-      <w:pPr>
-        <w:spacing w:line="240" w:lineRule="auto"/>
-        <w:jc w:val="both"/>
-        <w:rPr>
-          <w:rFonts w:ascii="Calibri" w:eastAsia="Calibri" w:hAnsi="Calibri" w:cs="Calibri"/>
-          <w:lang w:val="es-MX"/>
-        </w:rPr>
-      </w:pPr>
-      <w:r>
-        <w:rPr>
-          <w:rFonts w:ascii="Calibri" w:eastAsia="Calibri" w:hAnsi="Calibri" w:cs="Calibri"/>
-          <w:b/>
-          <w:lang w:val="es-MX"/>
-        </w:rPr>
-        <w:t xml:space="preserve">Educación: </w:t>
-      </w:r>
-      <w:r>
-        <w:rPr>
-          <w:rFonts w:ascii="Calibri" w:eastAsia="Calibri" w:hAnsi="Calibri" w:cs="Calibri"/>
-          <w:lang w:val="es-MX"/>
-        </w:rPr>
-        <w:t xml:space="preserve">Secundaria-Universidad. </w:t>
-      </w:r>
-    </w:p>
-    <w:p>
-      <w:pPr>
-        <w:spacing w:line="240" w:lineRule="auto"/>
-        <w:jc w:val="both"/>
-        <w:rPr>
-          <w:rFonts w:ascii="Calibri" w:eastAsia="Calibri" w:hAnsi="Calibri" w:cs="Calibri"/>
-          <w:lang w:val="es-MX"/>
-        </w:rPr>
-      </w:pPr>
-      <w:r>
-        <w:rPr>
-          <w:rFonts w:ascii="Calibri" w:eastAsia="Calibri" w:hAnsi="Calibri" w:cs="Calibri"/>
-          <w:b/>
-          <w:lang w:val="es-MX"/>
-        </w:rPr>
-        <w:t xml:space="preserve">Localización: </w:t>
-      </w:r>
-      <w:r>
-        <w:rPr>
-          <w:rFonts w:ascii="Calibri" w:eastAsia="Calibri" w:hAnsi="Calibri" w:cs="Calibri"/>
-          <w:lang w:val="es-MX"/>
-        </w:rPr>
-        <w:t xml:space="preserve">Ciudad de Mérida, Yucatán. </w:t>
-      </w:r>
-    </w:p>
-    <w:p>
-      <w:pPr>
-        <w:spacing w:line="240" w:lineRule="auto"/>
-        <w:jc w:val="both"/>
-        <w:rPr>
-          <w:rFonts w:ascii="Calibri" w:eastAsia="Calibri" w:hAnsi="Calibri" w:cs="Calibri"/>
-          <w:b/>
-          <w:lang w:val="es-MX"/>
-        </w:rPr>
-      </w:pPr>
-      <w:r>
-        <w:rPr>
-          <w:rFonts w:ascii="Calibri" w:eastAsia="Calibri" w:hAnsi="Calibri" w:cs="Calibri"/>
-          <w:b/>
-          <w:lang w:val="es-MX"/>
-        </w:rPr>
-        <w:t xml:space="preserve">Discapacidades: </w:t>
-      </w:r>
-      <w:r>
-        <w:rPr>
-          <w:rFonts w:ascii="Calibri" w:eastAsia="Calibri" w:hAnsi="Calibri" w:cs="Calibri"/>
-          <w:lang w:val="es-MX"/>
-        </w:rPr>
-        <w:t xml:space="preserve">visual, motora, auditiva, </w:t>
-      </w:r>
-      <w:proofErr w:type="spellStart"/>
-      <w:r>
-        <w:rPr>
-          <w:rFonts w:ascii="Calibri" w:eastAsia="Calibri" w:hAnsi="Calibri" w:cs="Calibri"/>
-          <w:lang w:val="es-MX"/>
-        </w:rPr>
-        <w:t>etc</w:t>
-      </w:r>
-      <w:proofErr w:type="spellEnd"/>
-      <w:r>
-        <w:rPr>
-          <w:rFonts w:ascii="Calibri" w:eastAsia="Calibri" w:hAnsi="Calibri" w:cs="Calibri"/>
-          <w:lang w:val="es-MX"/>
-        </w:rPr>
-        <w:t>…</w:t>
-      </w:r>
-    </w:p>
-    <w:p>
-      <w:pPr>
-        <w:spacing w:line="240" w:lineRule="auto"/>
-        <w:jc w:val="both"/>
-        <w:rPr>
-          <w:rFonts w:ascii="Calibri" w:eastAsia="Calibri" w:hAnsi="Calibri" w:cs="Calibri"/>
-          <w:lang w:val="es-MX"/>
-        </w:rPr>
-      </w:pPr>
-      <w:r>
-        <w:rPr>
-          <w:rFonts w:ascii="Calibri" w:eastAsia="Calibri" w:hAnsi="Calibri" w:cs="Calibri"/>
-          <w:b/>
-          <w:lang w:val="es-MX"/>
-        </w:rPr>
-        <w:t>Número de familiares con los que vive</w:t>
-      </w:r>
-      <w:r>
-        <w:rPr>
-          <w:rFonts w:ascii="Calibri" w:eastAsia="Calibri" w:hAnsi="Calibri" w:cs="Calibri"/>
-          <w:lang w:val="es-MX"/>
-        </w:rPr>
-        <w:t>: 0 o más familiares.</w:t>
-      </w:r>
-    </w:p>
-    <w:p>
-      <w:pPr>
-        <w:spacing w:line="240" w:lineRule="auto"/>
-        <w:jc w:val="both"/>
-        <w:rPr>
-          <w:rFonts w:ascii="Calibri" w:eastAsia="Calibri" w:hAnsi="Calibri" w:cs="Calibri"/>
-          <w:lang w:val="es-MX"/>
-        </w:rPr>
-      </w:pPr>
-      <w:r>
-        <w:rPr>
-          <w:rFonts w:ascii="Calibri" w:eastAsia="Calibri" w:hAnsi="Calibri" w:cs="Calibri"/>
-          <w:b/>
-          <w:lang w:val="es-MX"/>
-        </w:rPr>
-        <w:t>Posesión de automóvil:</w:t>
-      </w:r>
-      <w:r>
-        <w:rPr>
-          <w:rFonts w:ascii="Calibri" w:eastAsia="Calibri" w:hAnsi="Calibri" w:cs="Calibri"/>
-          <w:lang w:val="es-MX"/>
-        </w:rPr>
-        <w:t xml:space="preserve"> Si/No y descripción </w:t>
-      </w:r>
-      <w:proofErr w:type="gramStart"/>
-      <w:r>
-        <w:rPr>
-          <w:rFonts w:ascii="Calibri" w:eastAsia="Calibri" w:hAnsi="Calibri" w:cs="Calibri"/>
-          <w:lang w:val="es-MX"/>
-        </w:rPr>
-        <w:t>del mismo</w:t>
-      </w:r>
-      <w:proofErr w:type="gramEnd"/>
-    </w:p>
-    <w:p>
-      <w:pPr>
-        <w:spacing w:line="240" w:lineRule="auto"/>
-        <w:jc w:val="both"/>
-        <w:rPr>
-          <w:rFonts w:ascii="Calibri" w:eastAsia="Calibri" w:hAnsi="Calibri" w:cs="Calibri"/>
-          <w:lang w:val="es-MX"/>
-        </w:rPr>
-      </w:pPr>
-      <w:r>
-        <w:rPr>
-          <w:rFonts w:ascii="Calibri" w:eastAsia="Calibri" w:hAnsi="Calibri" w:cs="Calibri"/>
-          <w:b/>
-          <w:lang w:val="es-MX"/>
-        </w:rPr>
-        <w:t>Descripción:</w:t>
-      </w:r>
-      <w:r>
-        <w:rPr>
-          <w:rFonts w:ascii="Calibri" w:eastAsia="Calibri" w:hAnsi="Calibri" w:cs="Calibri"/>
-          <w:lang w:val="es-MX"/>
-        </w:rPr>
-        <w:t xml:space="preserve"> Descripción de la persona.</w:t>
-      </w:r>
-    </w:p>
-    <w:p>
-      <w:pPr>
-        <w:spacing w:line="240" w:lineRule="auto"/>
-        <w:jc w:val="both"/>
-        <w:rPr>
-          <w:rFonts w:ascii="Calibri" w:eastAsia="Calibri" w:hAnsi="Calibri" w:cs="Calibri"/>
-          <w:lang w:val="es-MX"/>
-        </w:rPr>
-      </w:pPr>
-    </w:p>
-    <w:p>
-      <w:pPr>
-        <w:spacing w:line="240" w:lineRule="auto"/>
-        <w:jc w:val="both"/>
-        <w:rPr>
-          <w:rFonts w:ascii="Calibri" w:eastAsia="Calibri" w:hAnsi="Calibri" w:cs="Calibri"/>
-          <w:lang w:val="es-MX"/>
-        </w:rPr>
-      </w:pPr>
-    </w:p>
-    <w:p>
-      <w:pPr>
-        <w:spacing w:line="240" w:lineRule="auto"/>
-        <w:jc w:val="both"/>
-        <w:rPr>
-          <w:rFonts w:ascii="Calibri" w:eastAsia="Calibri" w:hAnsi="Calibri" w:cs="Calibri"/>
-          <w:lang w:val="es-MX"/>
-        </w:rPr>
-      </w:pPr>
-    </w:p>
-    <w:p>
-      <w:pPr>
-        <w:spacing w:line="240" w:lineRule="auto"/>
-        <w:jc w:val="both"/>
-        <w:rPr>
-          <w:rFonts w:ascii="Calibri" w:eastAsia="Calibri" w:hAnsi="Calibri" w:cs="Calibri"/>
-          <w:lang w:val="es-MX"/>
-        </w:rPr>
-      </w:pPr>
-    </w:p>
-    <w:p>
-      <w:pPr>
-        <w:spacing w:line="240" w:lineRule="auto"/>
-        <w:jc w:val="both"/>
-        <w:rPr>
-          <w:rFonts w:ascii="Calibri" w:eastAsia="Calibri" w:hAnsi="Calibri" w:cs="Calibri"/>
-          <w:b/>
-          <w:color w:val="000000" w:themeColor="text1"/>
-          <w:sz w:val="26"/>
-          <w:szCs w:val="26"/>
-          <w:lang w:val="es-MX"/>
-        </w:rPr>
-      </w:pPr>
-      <w:r>
-        <w:rPr>
-          <w:rFonts w:ascii="Calibri" w:eastAsia="Calibri" w:hAnsi="Calibri" w:cs="Calibri"/>
-          <w:b/>
-          <w:color w:val="000000" w:themeColor="text1"/>
-          <w:sz w:val="26"/>
-          <w:szCs w:val="26"/>
-          <w:lang w:val="es-MX"/>
-        </w:rPr>
-        <w:t>(Usuario Primario)</w:t>
-      </w:r>
-      <w:r>
-        <w:rPr>
-          <w:rFonts w:ascii="Calibri" w:eastAsia="Calibri" w:hAnsi="Calibri" w:cs="Calibri"/>
-          <w:b/>
-          <w:color w:val="000000" w:themeColor="text1"/>
-          <w:sz w:val="26"/>
-          <w:szCs w:val="26"/>
-          <w:lang w:val="es-MX"/>
-        </w:rPr>
-        <w:t xml:space="preserve"> Unidades medicas </w:t>
+        <w:t xml:space="preserve">(Usuario Primario) Unidades medicas </w:t>
       </w:r>
     </w:p>
     <w:p>
@@ -5438,7 +5233,7 @@
           <w:lang w:val="es-MX"/>
         </w:rPr>
       </w:pPr>
-      <w:bookmarkStart w:id="11" w:name="_Toc133687011"/>
+      <w:bookmarkStart w:id="11" w:name="_Toc133690716"/>
       <w:r>
         <w:rPr>
           <w:color w:val="000000" w:themeColor="text1"/>
@@ -5601,55 +5396,7 @@
           <w:szCs w:val="24"/>
           <w:lang w:val="es-MX"/>
         </w:rPr>
-        <w:t xml:space="preserve">• Web </w:t>
-      </w:r>
-      <w:proofErr w:type="spellStart"/>
-      <w:r>
-        <w:rPr>
-          <w:szCs w:val="24"/>
-          <w:lang w:val="es-MX"/>
-        </w:rPr>
-        <w:t>Accessibility</w:t>
-      </w:r>
-      <w:proofErr w:type="spellEnd"/>
-      <w:r>
-        <w:rPr>
-          <w:szCs w:val="24"/>
-          <w:lang w:val="es-MX"/>
-        </w:rPr>
-        <w:t xml:space="preserve"> </w:t>
-      </w:r>
-      <w:proofErr w:type="spellStart"/>
-      <w:r>
-        <w:rPr>
-          <w:szCs w:val="24"/>
-          <w:lang w:val="es-MX"/>
-        </w:rPr>
-        <w:t>Initiative</w:t>
-      </w:r>
-      <w:proofErr w:type="spellEnd"/>
-      <w:r>
-        <w:rPr>
-          <w:szCs w:val="24"/>
-          <w:lang w:val="es-MX"/>
-        </w:rPr>
-        <w:t xml:space="preserve"> </w:t>
-      </w:r>
-      <w:proofErr w:type="spellStart"/>
-      <w:r>
-        <w:rPr>
-          <w:szCs w:val="24"/>
-          <w:lang w:val="es-MX"/>
-        </w:rPr>
-        <w:t>Guidelines</w:t>
-      </w:r>
-      <w:proofErr w:type="spellEnd"/>
-      <w:r>
-        <w:rPr>
-          <w:szCs w:val="24"/>
-          <w:lang w:val="es-MX"/>
-        </w:rPr>
-        <w:t>.</w:t>
+        <w:t>• Web Accessibility Initiative Guidelines.</w:t>
       </w:r>
     </w:p>
     <w:p>
@@ -5699,7 +5446,7 @@
           <w:lang w:val="es-MX"/>
         </w:rPr>
       </w:pPr>
-      <w:bookmarkStart w:id="12" w:name="_Toc133687012"/>
+      <w:bookmarkStart w:id="12" w:name="_Toc133690717"/>
       <w:r>
         <w:rPr>
           <w:color w:val="000000" w:themeColor="text1"/>
@@ -5883,7 +5630,7 @@
           <w:lang w:val="es-MX"/>
         </w:rPr>
       </w:pPr>
-      <w:bookmarkStart w:id="13" w:name="_Toc133687013"/>
+      <w:bookmarkStart w:id="13" w:name="_Toc133690718"/>
       <w:r>
         <w:rPr>
           <w:color w:val="000000" w:themeColor="text1"/>
@@ -5945,7 +5692,7 @@
           <w:lang w:val="es-MX"/>
         </w:rPr>
       </w:pPr>
-      <w:bookmarkStart w:id="14" w:name="_Toc133687014"/>
+      <w:bookmarkStart w:id="14" w:name="_Toc133690719"/>
       <w:r>
         <w:rPr>
           <w:b/>
@@ -5987,7 +5734,7 @@
           <w:lang w:val="es-MX"/>
         </w:rPr>
       </w:pPr>
-      <w:bookmarkStart w:id="15" w:name="_Toc133687015"/>
+      <w:bookmarkStart w:id="15" w:name="_Toc133690720"/>
       <w:r>
         <w:rPr>
           <w:color w:val="000000" w:themeColor="text1"/>
@@ -6054,21 +5801,7 @@
           <w:rFonts w:eastAsia="Calibri" w:cs="Arial"/>
           <w:lang w:val="es-MX"/>
         </w:rPr>
-        <w:t xml:space="preserve">El diseño de la interfaz de usuario se realizó </w:t>
-      </w:r>
-      <w:r>
-        <w:rPr>
-          <w:rFonts w:eastAsia="Calibri" w:cs="Arial"/>
-          <w:lang w:val="es-MX"/>
-        </w:rPr>
-        <w:t>de acuerdo con</w:t>
-      </w:r>
-      <w:r>
-        <w:rPr>
-          <w:rFonts w:eastAsia="Calibri" w:cs="Arial"/>
-          <w:lang w:val="es-MX"/>
-        </w:rPr>
-        <w:t xml:space="preserve"> las funcionalidades preliminares y a la información obtenida durante la licitación de requisitos. Al ser de índole social no hay limitaciones o restricciones particulares.</w:t>
+        <w:t>El diseño de la interfaz de usuario se realizó de acuerdo con las funcionalidades preliminares y a la información obtenida durante la licitación de requisitos. Al ser de índole social no hay limitaciones o restricciones particulares.</w:t>
       </w:r>
     </w:p>
     <w:p>
@@ -6088,7 +5821,7 @@
           <w:lang w:val="es-MX"/>
         </w:rPr>
       </w:pPr>
-      <w:bookmarkStart w:id="16" w:name="_Toc133687016"/>
+      <w:bookmarkStart w:id="16" w:name="_Toc133690721"/>
       <w:r>
         <w:rPr>
           <w:color w:val="000000" w:themeColor="text1"/>
@@ -6096,551 +5829,474 @@
           <w:szCs w:val="36"/>
           <w:lang w:val="es-MX"/>
         </w:rPr>
-        <w:t xml:space="preserve">Interfaces </w:t>
-      </w:r>
-      <w:r>
+        <w:t>Interfaces de software</w:t>
+      </w:r>
+      <w:bookmarkEnd w:id="16"/>
+    </w:p>
+    <w:p>
+      <w:pPr>
+        <w:rPr>
+          <w:lang w:val="es-MX"/>
+        </w:rPr>
+      </w:pPr>
+    </w:p>
+    <w:p>
+      <w:pPr>
+        <w:rPr>
+          <w:lang w:val="es-MX"/>
+        </w:rPr>
+      </w:pPr>
+      <w:r>
+        <w:rPr>
+          <w:lang w:val="es-MX"/>
+        </w:rPr>
+        <w:t xml:space="preserve">Interfaz 1 </w:t>
+      </w:r>
+    </w:p>
+    <w:p>
+      <w:pPr>
+        <w:rPr>
+          <w:lang w:val="es-MX"/>
+        </w:rPr>
+      </w:pPr>
+      <w:r>
+        <w:rPr>
+          <w:lang w:val="es-MX"/>
+        </w:rPr>
+        <w:t xml:space="preserve">Nombre: Sistema operativo Android versión 5.0 (SDK 21) o superior. </w:t>
+      </w:r>
+    </w:p>
+    <w:p>
+      <w:pPr>
+        <w:rPr>
+          <w:lang w:val="es-MX"/>
+        </w:rPr>
+      </w:pPr>
+      <w:r>
+        <w:rPr>
+          <w:lang w:val="es-MX"/>
+        </w:rPr>
+        <w:t xml:space="preserve">Propósito: Es el requisito mínimo del sistema operativo Android para que la aplicación y sus interfaces puedan funcionar. </w:t>
+      </w:r>
+    </w:p>
+    <w:p>
+      <w:pPr>
+        <w:rPr>
+          <w:lang w:val="es-MX"/>
+        </w:rPr>
+      </w:pPr>
+    </w:p>
+    <w:p>
+      <w:pPr>
+        <w:rPr>
+          <w:lang w:val="es-MX"/>
+        </w:rPr>
+      </w:pPr>
+      <w:r>
+        <w:rPr>
+          <w:lang w:val="es-MX"/>
+        </w:rPr>
+        <w:t xml:space="preserve">Interfaz 2 </w:t>
+      </w:r>
+    </w:p>
+    <w:p>
+      <w:pPr>
+        <w:rPr>
+          <w:lang w:val="es-MX"/>
+        </w:rPr>
+      </w:pPr>
+      <w:r>
+        <w:rPr>
+          <w:lang w:val="es-MX"/>
+        </w:rPr>
+        <w:t>Nombre: Sistema operativo iOS 10 o superior. Propósito: Es el requisito mínimo del sistema operativo iOS para que la aplicación y sus interfaces puedan funcionar.</w:t>
+      </w:r>
+    </w:p>
+    <w:p>
+      <w:pPr>
+        <w:rPr>
+          <w:lang w:val="es-MX"/>
+        </w:rPr>
+      </w:pPr>
+      <w:r>
+        <w:rPr>
+          <w:lang w:val="es-MX"/>
+        </w:rPr>
+        <w:t>Propósito: Es el requisito mínimo del sistema operativo iOS para que la aplicación y sus interfaces puedan funciona</w:t>
+      </w:r>
+      <w:r>
+        <w:rPr>
+          <w:lang w:val="es-MX"/>
+        </w:rPr>
+        <w:t>r.</w:t>
+      </w:r>
+    </w:p>
+    <w:p>
+      <w:pPr>
+        <w:rPr>
+          <w:lang w:val="es-MX"/>
+        </w:rPr>
+      </w:pPr>
+    </w:p>
+    <w:p>
+      <w:pPr>
+        <w:rPr>
+          <w:lang w:val="es-MX"/>
+        </w:rPr>
+      </w:pPr>
+      <w:r>
+        <w:rPr>
+          <w:lang w:val="es-MX"/>
+        </w:rPr>
+        <w:t xml:space="preserve">Interfaz </w:t>
+      </w:r>
+      <w:r>
+        <w:rPr>
+          <w:lang w:val="es-MX"/>
+        </w:rPr>
+        <w:t>3</w:t>
+      </w:r>
+      <w:r>
+        <w:rPr>
+          <w:lang w:val="es-MX"/>
+        </w:rPr>
+        <w:t xml:space="preserve"> </w:t>
+      </w:r>
+    </w:p>
+    <w:p>
+      <w:pPr>
+        <w:rPr>
+          <w:lang w:val="es-MX"/>
+        </w:rPr>
+      </w:pPr>
+      <w:r>
+        <w:rPr>
+          <w:lang w:val="es-MX"/>
+        </w:rPr>
+        <w:t xml:space="preserve">Nombre: Plugin “location” en su versión 4.3.0, de Flutter </w:t>
+      </w:r>
+    </w:p>
+    <w:p>
+      <w:pPr>
+        <w:rPr>
+          <w:lang w:val="es-MX"/>
+        </w:rPr>
+      </w:pPr>
+      <w:r>
+        <w:rPr>
+          <w:lang w:val="es-MX"/>
+        </w:rPr>
+        <w:lastRenderedPageBreak/>
+        <w:t>Propósito: Este plugin de Flutter maneja la obtención de la localización, así como actualizaciones de ésta, en Android o iOS. Se requiere para la funcionalidad de obtener la localización del usuario al momento de</w:t>
+      </w:r>
+      <w:r>
+        <w:rPr>
+          <w:lang w:val="es-MX"/>
+        </w:rPr>
+        <w:t xml:space="preserve"> buscar las unidades médicas de la zona donde está el usuario</w:t>
+      </w:r>
+      <w:r>
+        <w:rPr>
+          <w:lang w:val="es-MX"/>
+        </w:rPr>
+        <w:t>.</w:t>
+      </w:r>
+    </w:p>
+    <w:p>
+      <w:pPr>
+        <w:rPr>
+          <w:lang w:val="es-MX"/>
+        </w:rPr>
+      </w:pPr>
+    </w:p>
+    <w:p>
+      <w:pPr>
+        <w:rPr>
+          <w:lang w:val="es-MX"/>
+        </w:rPr>
+      </w:pPr>
+      <w:r>
+        <w:rPr>
+          <w:lang w:val="es-MX"/>
+        </w:rPr>
+        <w:t xml:space="preserve">Interfaz </w:t>
+      </w:r>
+      <w:r>
+        <w:rPr>
+          <w:lang w:val="es-MX"/>
+        </w:rPr>
+        <w:t>4</w:t>
+      </w:r>
+      <w:r>
+        <w:rPr>
+          <w:lang w:val="es-MX"/>
+        </w:rPr>
+        <w:t xml:space="preserve"> </w:t>
+      </w:r>
+    </w:p>
+    <w:p>
+      <w:pPr>
+        <w:rPr>
+          <w:lang w:val="es-MX"/>
+        </w:rPr>
+      </w:pPr>
+      <w:r>
+        <w:rPr>
+          <w:lang w:val="es-MX"/>
+        </w:rPr>
+        <w:t xml:space="preserve">Nombre: SDK de Maps para Android, versión 18.0.1 </w:t>
+      </w:r>
+    </w:p>
+    <w:p>
+      <w:pPr>
+        <w:rPr>
+          <w:lang w:val="es-MX"/>
+        </w:rPr>
+      </w:pPr>
+      <w:r>
+        <w:rPr>
+          <w:lang w:val="es-MX"/>
+        </w:rPr>
+        <w:t xml:space="preserve">Propósito: Con este SDK se pueden agregar mapas basados en Google Maps para aplicaciones Android. Servirá para la funcionalidad de mostrar el mapa de Yucatán con la ubicación de </w:t>
+      </w:r>
+      <w:r>
+        <w:rPr>
+          <w:lang w:val="es-MX"/>
+        </w:rPr>
+        <w:t>las unidades médicas con stock disponible</w:t>
+      </w:r>
+      <w:r>
+        <w:rPr>
+          <w:lang w:val="es-MX"/>
+        </w:rPr>
+        <w:t xml:space="preserve">. Ver referencias para más información. </w:t>
+      </w:r>
+    </w:p>
+    <w:p>
+      <w:pPr>
+        <w:rPr>
+          <w:lang w:val="es-MX"/>
+        </w:rPr>
+      </w:pPr>
+    </w:p>
+    <w:p>
+      <w:pPr>
+        <w:rPr>
+          <w:lang w:val="es-MX"/>
+        </w:rPr>
+      </w:pPr>
+      <w:r>
+        <w:rPr>
+          <w:lang w:val="es-MX"/>
+        </w:rPr>
+        <w:t xml:space="preserve">Interfaz </w:t>
+      </w:r>
+      <w:r>
+        <w:rPr>
+          <w:lang w:val="es-MX"/>
+        </w:rPr>
+        <w:t>5</w:t>
+      </w:r>
+      <w:r>
+        <w:rPr>
+          <w:lang w:val="es-MX"/>
+        </w:rPr>
+        <w:t xml:space="preserve"> </w:t>
+      </w:r>
+    </w:p>
+    <w:p>
+      <w:pPr>
+        <w:rPr>
+          <w:lang w:val="es-MX"/>
+        </w:rPr>
+      </w:pPr>
+      <w:r>
+        <w:rPr>
+          <w:lang w:val="es-MX"/>
+        </w:rPr>
+        <w:t xml:space="preserve">Nombre: SDK de Maps para iOS, versión 18.0.1 </w:t>
+      </w:r>
+    </w:p>
+    <w:p>
+      <w:pPr>
+        <w:rPr>
+          <w:lang w:val="es-MX"/>
+        </w:rPr>
+      </w:pPr>
+      <w:r>
+        <w:rPr>
+          <w:lang w:val="es-MX"/>
+        </w:rPr>
+        <w:t>Propósito: Con este SDK se pueden agregar mapas basados en Google Maps para aplicaciones iOS. Servirá para la funcionalidad de mostrar el mapa de Yucatán con la ubicación de</w:t>
+      </w:r>
+      <w:r>
+        <w:rPr>
+          <w:lang w:val="es-MX"/>
+        </w:rPr>
+        <w:t xml:space="preserve"> las medicinas por unidad médica</w:t>
+      </w:r>
+      <w:r>
+        <w:rPr>
+          <w:lang w:val="es-MX"/>
+        </w:rPr>
+        <w:t xml:space="preserve">. Ver referencias para más información. </w:t>
+      </w:r>
+    </w:p>
+    <w:p>
+      <w:pPr>
+        <w:rPr>
+          <w:lang w:val="es-MX"/>
+        </w:rPr>
+      </w:pPr>
+    </w:p>
+    <w:p>
+      <w:pPr>
+        <w:rPr>
+          <w:lang w:val="es-MX"/>
+        </w:rPr>
+      </w:pPr>
+      <w:r>
+        <w:rPr>
+          <w:lang w:val="es-MX"/>
+        </w:rPr>
+        <w:t xml:space="preserve">Interfaz </w:t>
+      </w:r>
+      <w:r>
+        <w:rPr>
+          <w:lang w:val="es-MX"/>
+        </w:rPr>
+        <w:t>6</w:t>
+      </w:r>
+      <w:r>
+        <w:rPr>
+          <w:lang w:val="es-MX"/>
+        </w:rPr>
+        <w:t xml:space="preserve"> </w:t>
+      </w:r>
+    </w:p>
+    <w:p>
+      <w:pPr>
+        <w:rPr>
+          <w:lang w:val="es-MX"/>
+        </w:rPr>
+      </w:pPr>
+      <w:r>
+        <w:rPr>
+          <w:lang w:val="es-MX"/>
+        </w:rPr>
+        <w:t xml:space="preserve">Nombre: phpMyAdmin, versión 5.1.3 </w:t>
+      </w:r>
+    </w:p>
+    <w:p>
+      <w:pPr>
+        <w:rPr>
+          <w:lang w:val="es-MX"/>
+        </w:rPr>
+      </w:pPr>
+      <w:r>
+        <w:rPr>
+          <w:lang w:val="es-MX"/>
+        </w:rPr>
+        <w:t>Propósito: Gestor de base de datos MySQL, donde se almacenarán los datos de los usuarios y la información de l</w:t>
+      </w:r>
+      <w:r>
+        <w:rPr>
+          <w:lang w:val="es-MX"/>
+        </w:rPr>
+        <w:t>as medicinas</w:t>
+      </w:r>
+      <w:r>
+        <w:rPr>
+          <w:lang w:val="es-MX"/>
+        </w:rPr>
+        <w:t>. Ver referencias para más información</w:t>
+      </w:r>
+    </w:p>
+    <w:p>
+      <w:pPr>
+        <w:rPr>
+          <w:lang w:val="es-MX"/>
+        </w:rPr>
+      </w:pPr>
+    </w:p>
+    <w:p>
+      <w:pPr>
+        <w:rPr>
+          <w:lang w:val="es-MX"/>
+        </w:rPr>
+      </w:pPr>
+    </w:p>
+    <w:p>
+      <w:pPr>
+        <w:rPr>
+          <w:lang w:val="es-MX"/>
+        </w:rPr>
+      </w:pPr>
+    </w:p>
+    <w:p>
+      <w:pPr>
+        <w:pStyle w:val="Heading2"/>
         <w:rPr>
           <w:color w:val="000000" w:themeColor="text1"/>
           <w:sz w:val="36"/>
           <w:szCs w:val="36"/>
           <w:lang w:val="es-MX"/>
         </w:rPr>
-        <w:t>de software</w:t>
-      </w:r>
-      <w:bookmarkEnd w:id="16"/>
-    </w:p>
-    <w:p>
-      <w:pPr>
-        <w:rPr>
-          <w:lang w:val="es-MX"/>
-        </w:rPr>
-      </w:pPr>
-    </w:p>
-    <w:p>
-      <w:pPr>
-        <w:rPr>
-          <w:lang w:val="es-MX"/>
-        </w:rPr>
-      </w:pPr>
-      <w:r>
-        <w:rPr>
-          <w:lang w:val="es-MX"/>
-        </w:rPr>
-        <w:t xml:space="preserve">Interfaz 1 </w:t>
-      </w:r>
-    </w:p>
-    <w:p>
-      <w:pPr>
-        <w:rPr>
-          <w:lang w:val="es-MX"/>
-        </w:rPr>
-      </w:pPr>
-      <w:r>
-        <w:rPr>
-          <w:lang w:val="es-MX"/>
-        </w:rPr>
-        <w:t xml:space="preserve">Nombre: Sistema operativo Android versión 5.0 (SDK 21) o superior. </w:t>
-      </w:r>
-    </w:p>
-    <w:p>
-      <w:pPr>
-        <w:rPr>
-          <w:lang w:val="es-MX"/>
-        </w:rPr>
-      </w:pPr>
-      <w:r>
-        <w:rPr>
-          <w:lang w:val="es-MX"/>
-        </w:rPr>
-        <w:t xml:space="preserve">Propósito: Es el requisito mínimo del sistema operativo Android para que la aplicación y sus interfaces puedan funcionar. </w:t>
-      </w:r>
-    </w:p>
-    <w:p>
-      <w:pPr>
-        <w:rPr>
-          <w:lang w:val="es-MX"/>
-        </w:rPr>
-      </w:pPr>
-    </w:p>
-    <w:p>
-      <w:pPr>
-        <w:rPr>
-          <w:lang w:val="es-MX"/>
-        </w:rPr>
-      </w:pPr>
-      <w:r>
-        <w:rPr>
-          <w:lang w:val="es-MX"/>
-        </w:rPr>
-        <w:t xml:space="preserve">Interfaz 2 </w:t>
-      </w:r>
-    </w:p>
-    <w:p>
-      <w:pPr>
-        <w:rPr>
-          <w:lang w:val="es-MX"/>
-        </w:rPr>
-      </w:pPr>
-      <w:r>
-        <w:rPr>
-          <w:lang w:val="es-MX"/>
-        </w:rPr>
-        <w:t>Nombre: Sistema operativo iOS 10 o superior. Propósito: Es el requisito mínimo del sistema operativo iOS para que la aplicación y sus interfaces puedan funcionar.</w:t>
-      </w:r>
-    </w:p>
-    <w:p>
-      <w:pPr>
-        <w:rPr>
-          <w:lang w:val="es-MX"/>
-        </w:rPr>
-      </w:pPr>
-      <w:r>
-        <w:rPr>
-          <w:lang w:val="es-MX"/>
-        </w:rPr>
-        <w:t>Propósito: Es el requisito mínimo del sistema operativo iOS para que la aplicación y sus interfaces puedan funciona</w:t>
-      </w:r>
-      <w:r>
-        <w:rPr>
-          <w:lang w:val="es-MX"/>
-        </w:rPr>
-        <w:t>r.</w:t>
-      </w:r>
-    </w:p>
-    <w:p>
-      <w:pPr>
-        <w:rPr>
-          <w:lang w:val="es-MX"/>
-        </w:rPr>
-      </w:pPr>
-    </w:p>
-    <w:p>
-      <w:pPr>
-        <w:rPr>
-          <w:lang w:val="es-MX"/>
-        </w:rPr>
-      </w:pPr>
-      <w:r>
-        <w:rPr>
-          <w:lang w:val="es-MX"/>
-        </w:rPr>
-        <w:t xml:space="preserve">Interfaz </w:t>
-      </w:r>
-      <w:r>
-        <w:rPr>
-          <w:lang w:val="es-MX"/>
-        </w:rPr>
-        <w:t>3</w:t>
-      </w:r>
-      <w:r>
-        <w:rPr>
-          <w:lang w:val="es-MX"/>
-        </w:rPr>
-        <w:t xml:space="preserve"> </w:t>
-      </w:r>
-    </w:p>
-    <w:p>
-      <w:pPr>
-        <w:rPr>
-          <w:lang w:val="es-MX"/>
-        </w:rPr>
-      </w:pPr>
-      <w:r>
-        <w:rPr>
-          <w:lang w:val="es-MX"/>
-        </w:rPr>
-        <w:t>Nombre: Plugin “</w:t>
-      </w:r>
-      <w:proofErr w:type="spellStart"/>
-      <w:r>
-        <w:rPr>
-          <w:lang w:val="es-MX"/>
-        </w:rPr>
-        <w:t>location</w:t>
-      </w:r>
-      <w:proofErr w:type="spellEnd"/>
-      <w:r>
-        <w:rPr>
-          <w:lang w:val="es-MX"/>
-        </w:rPr>
-        <w:t xml:space="preserve">” en su versión 4.3.0, de </w:t>
-      </w:r>
-      <w:proofErr w:type="spellStart"/>
-      <w:r>
-        <w:rPr>
-          <w:lang w:val="es-MX"/>
-        </w:rPr>
-        <w:t>Flutter</w:t>
-      </w:r>
-      <w:proofErr w:type="spellEnd"/>
-      <w:r>
-        <w:rPr>
-          <w:lang w:val="es-MX"/>
-        </w:rPr>
-        <w:t xml:space="preserve"> </w:t>
-      </w:r>
-    </w:p>
-    <w:p>
-      <w:pPr>
-        <w:rPr>
-          <w:lang w:val="es-MX"/>
-        </w:rPr>
-      </w:pPr>
-      <w:r>
-        <w:rPr>
-          <w:lang w:val="es-MX"/>
-        </w:rPr>
-        <w:lastRenderedPageBreak/>
-        <w:t xml:space="preserve">Propósito: Este plugin de </w:t>
-      </w:r>
-      <w:proofErr w:type="spellStart"/>
-      <w:r>
-        <w:rPr>
-          <w:lang w:val="es-MX"/>
-        </w:rPr>
-        <w:t>Flutter</w:t>
-      </w:r>
-      <w:proofErr w:type="spellEnd"/>
-      <w:r>
-        <w:rPr>
-          <w:lang w:val="es-MX"/>
-        </w:rPr>
-        <w:t xml:space="preserve"> maneja la obtención de la localización, así como actualizaciones de ésta, en Android o iOS. Se requiere para la funcionalidad de obtener la localización del usuario al momento de</w:t>
-      </w:r>
-      <w:r>
-        <w:rPr>
-          <w:lang w:val="es-MX"/>
-        </w:rPr>
-        <w:t xml:space="preserve"> buscar las unidades médicas de la zona donde está el usuario</w:t>
-      </w:r>
-      <w:r>
-        <w:rPr>
-          <w:lang w:val="es-MX"/>
-        </w:rPr>
-        <w:t>.</w:t>
-      </w:r>
-    </w:p>
-    <w:p>
-      <w:pPr>
-        <w:rPr>
-          <w:lang w:val="es-MX"/>
-        </w:rPr>
-      </w:pPr>
-    </w:p>
-    <w:p>
-      <w:pPr>
-        <w:rPr>
-          <w:lang w:val="es-MX"/>
-        </w:rPr>
-      </w:pPr>
-      <w:r>
-        <w:rPr>
-          <w:lang w:val="es-MX"/>
-        </w:rPr>
-        <w:t xml:space="preserve">Interfaz </w:t>
-      </w:r>
-      <w:r>
-        <w:rPr>
-          <w:lang w:val="es-MX"/>
-        </w:rPr>
-        <w:t>4</w:t>
-      </w:r>
-      <w:r>
-        <w:rPr>
-          <w:lang w:val="es-MX"/>
-        </w:rPr>
-        <w:t xml:space="preserve"> </w:t>
-      </w:r>
-    </w:p>
-    <w:p>
-      <w:pPr>
-        <w:rPr>
-          <w:lang w:val="es-MX"/>
-        </w:rPr>
-      </w:pPr>
-      <w:r>
-        <w:rPr>
-          <w:lang w:val="es-MX"/>
-        </w:rPr>
-        <w:t xml:space="preserve">Nombre: SDK de </w:t>
-      </w:r>
-      <w:proofErr w:type="spellStart"/>
-      <w:r>
-        <w:rPr>
-          <w:lang w:val="es-MX"/>
-        </w:rPr>
-        <w:t>Maps</w:t>
-      </w:r>
-      <w:proofErr w:type="spellEnd"/>
-      <w:r>
-        <w:rPr>
-          <w:lang w:val="es-MX"/>
-        </w:rPr>
-        <w:t xml:space="preserve"> para Android, versión 18.0.1 </w:t>
-      </w:r>
-    </w:p>
-    <w:p>
-      <w:pPr>
-        <w:rPr>
-          <w:lang w:val="es-MX"/>
-        </w:rPr>
-      </w:pPr>
-      <w:r>
-        <w:rPr>
-          <w:lang w:val="es-MX"/>
-        </w:rPr>
-        <w:t xml:space="preserve">Propósito: Con este SDK se pueden agregar mapas basados en Google </w:t>
-      </w:r>
-      <w:proofErr w:type="spellStart"/>
-      <w:r>
-        <w:rPr>
-          <w:lang w:val="es-MX"/>
-        </w:rPr>
-        <w:t>Maps</w:t>
-      </w:r>
-      <w:proofErr w:type="spellEnd"/>
-      <w:r>
-        <w:rPr>
-          <w:lang w:val="es-MX"/>
-        </w:rPr>
-        <w:t xml:space="preserve"> para aplicaciones Android. Servirá para la funcionalidad de mostrar el mapa de Yucatán con la ubicación de </w:t>
-      </w:r>
-      <w:r>
-        <w:rPr>
-          <w:lang w:val="es-MX"/>
-        </w:rPr>
-        <w:t>las unidades médicas con stock disponible</w:t>
-      </w:r>
-      <w:r>
-        <w:rPr>
-          <w:lang w:val="es-MX"/>
-        </w:rPr>
-        <w:t xml:space="preserve">. Ver referencias para más información. </w:t>
-      </w:r>
-    </w:p>
-    <w:p>
-      <w:pPr>
-        <w:rPr>
-          <w:lang w:val="es-MX"/>
-        </w:rPr>
-      </w:pPr>
-    </w:p>
-    <w:p>
-      <w:pPr>
-        <w:rPr>
-          <w:lang w:val="es-MX"/>
-        </w:rPr>
-      </w:pPr>
-      <w:r>
-        <w:rPr>
-          <w:lang w:val="es-MX"/>
-        </w:rPr>
-        <w:t xml:space="preserve">Interfaz </w:t>
-      </w:r>
-      <w:r>
-        <w:rPr>
-          <w:lang w:val="es-MX"/>
-        </w:rPr>
-        <w:t>5</w:t>
-      </w:r>
-      <w:r>
-        <w:rPr>
-          <w:lang w:val="es-MX"/>
-        </w:rPr>
-        <w:t xml:space="preserve"> </w:t>
-      </w:r>
-    </w:p>
-    <w:p>
-      <w:pPr>
-        <w:rPr>
-          <w:lang w:val="es-MX"/>
-        </w:rPr>
-      </w:pPr>
-      <w:r>
-        <w:rPr>
-          <w:lang w:val="es-MX"/>
-        </w:rPr>
-        <w:t xml:space="preserve">Nombre: SDK de </w:t>
-      </w:r>
-      <w:proofErr w:type="spellStart"/>
-      <w:r>
-        <w:rPr>
-          <w:lang w:val="es-MX"/>
-        </w:rPr>
-        <w:t>Maps</w:t>
-      </w:r>
-      <w:proofErr w:type="spellEnd"/>
-      <w:r>
-        <w:rPr>
-          <w:lang w:val="es-MX"/>
-        </w:rPr>
-        <w:t xml:space="preserve"> para iOS, versión 18.0.1 </w:t>
-      </w:r>
-    </w:p>
-    <w:p>
-      <w:pPr>
-        <w:rPr>
-          <w:lang w:val="es-MX"/>
-        </w:rPr>
-      </w:pPr>
-      <w:r>
-        <w:rPr>
-          <w:lang w:val="es-MX"/>
-        </w:rPr>
-        <w:t xml:space="preserve">Propósito: Con este SDK se pueden agregar mapas basados en Google </w:t>
-      </w:r>
-      <w:proofErr w:type="spellStart"/>
-      <w:r>
-        <w:rPr>
-          <w:lang w:val="es-MX"/>
-        </w:rPr>
-        <w:t>Maps</w:t>
-      </w:r>
-      <w:proofErr w:type="spellEnd"/>
-      <w:r>
-        <w:rPr>
-          <w:lang w:val="es-MX"/>
-        </w:rPr>
-        <w:t xml:space="preserve"> para aplicaciones iOS. Servirá para la funcionalidad de mostrar el mapa de Yucatán con la ubicación de</w:t>
-      </w:r>
-      <w:r>
-        <w:rPr>
-          <w:lang w:val="es-MX"/>
-        </w:rPr>
-        <w:t xml:space="preserve"> las medicinas por unidad médica</w:t>
-      </w:r>
-      <w:r>
-        <w:rPr>
-          <w:lang w:val="es-MX"/>
-        </w:rPr>
-        <w:t xml:space="preserve">. Ver referencias para más información. </w:t>
-      </w:r>
-    </w:p>
-    <w:p>
-      <w:pPr>
-        <w:rPr>
-          <w:lang w:val="es-MX"/>
-        </w:rPr>
-      </w:pPr>
-    </w:p>
-    <w:p>
-      <w:pPr>
-        <w:rPr>
-          <w:lang w:val="es-MX"/>
-        </w:rPr>
-      </w:pPr>
-      <w:r>
-        <w:rPr>
-          <w:lang w:val="es-MX"/>
-        </w:rPr>
-        <w:t xml:space="preserve">Interfaz </w:t>
-      </w:r>
-      <w:r>
-        <w:rPr>
-          <w:lang w:val="es-MX"/>
-        </w:rPr>
-        <w:t>6</w:t>
-      </w:r>
-      <w:r>
-        <w:rPr>
-          <w:lang w:val="es-MX"/>
-        </w:rPr>
-        <w:t xml:space="preserve"> </w:t>
-      </w:r>
-    </w:p>
-    <w:p>
-      <w:pPr>
-        <w:rPr>
-          <w:lang w:val="es-MX"/>
-        </w:rPr>
-      </w:pPr>
-      <w:r>
-        <w:rPr>
-          <w:lang w:val="es-MX"/>
-        </w:rPr>
-        <w:t xml:space="preserve">Nombre: </w:t>
-      </w:r>
-      <w:proofErr w:type="spellStart"/>
-      <w:r>
-        <w:rPr>
-          <w:lang w:val="es-MX"/>
-        </w:rPr>
-        <w:t>phpMyAdmin</w:t>
-      </w:r>
-      <w:proofErr w:type="spellEnd"/>
-      <w:r>
-        <w:rPr>
-          <w:lang w:val="es-MX"/>
-        </w:rPr>
-        <w:t xml:space="preserve">, versión 5.1.3 </w:t>
-      </w:r>
-    </w:p>
-    <w:p>
-      <w:pPr>
-        <w:rPr>
-          <w:lang w:val="es-MX"/>
-        </w:rPr>
-      </w:pPr>
-      <w:r>
-        <w:rPr>
-          <w:lang w:val="es-MX"/>
-        </w:rPr>
-        <w:t>Propósito: Gestor de base de datos MySQL, donde se almacenarán los datos de los usuarios y la información de l</w:t>
-      </w:r>
-      <w:r>
-        <w:rPr>
-          <w:lang w:val="es-MX"/>
-        </w:rPr>
-        <w:t>as medicinas</w:t>
-      </w:r>
-      <w:r>
-        <w:rPr>
-          <w:lang w:val="es-MX"/>
-        </w:rPr>
-        <w:t>. Ver referencias para más información</w:t>
-      </w:r>
-    </w:p>
-    <w:p>
-      <w:pPr>
-        <w:rPr>
-          <w:lang w:val="es-MX"/>
-        </w:rPr>
-      </w:pPr>
-    </w:p>
-    <w:p>
-      <w:pPr>
-        <w:rPr>
-          <w:lang w:val="es-MX"/>
-        </w:rPr>
-      </w:pPr>
-    </w:p>
-    <w:p>
-      <w:pPr>
-        <w:rPr>
-          <w:lang w:val="es-MX"/>
-        </w:rPr>
-      </w:pPr>
-    </w:p>
-    <w:p>
-      <w:pPr>
-        <w:pStyle w:val="Heading2"/>
+      </w:pPr>
+      <w:bookmarkStart w:id="17" w:name="_Toc133690722"/>
+      <w:r>
         <w:rPr>
           <w:color w:val="000000" w:themeColor="text1"/>
           <w:sz w:val="36"/>
           <w:szCs w:val="36"/>
           <w:lang w:val="es-MX"/>
         </w:rPr>
-      </w:pPr>
-      <w:bookmarkStart w:id="17" w:name="_Toc133687017"/>
-      <w:r>
+        <w:t>Interfaces de comunicación</w:t>
+      </w:r>
+      <w:bookmarkEnd w:id="17"/>
+    </w:p>
+    <w:p>
+      <w:pPr>
+        <w:rPr>
+          <w:lang w:val="es-MX"/>
+        </w:rPr>
+      </w:pPr>
+    </w:p>
+    <w:p>
+      <w:pPr>
+        <w:spacing w:line="360" w:lineRule="auto"/>
+        <w:jc w:val="both"/>
+        <w:rPr>
+          <w:lang w:val="es-MX"/>
+        </w:rPr>
+      </w:pPr>
+      <w:r>
+        <w:rPr>
+          <w:lang w:val="es-MX"/>
+        </w:rPr>
+        <w:t>Se usará el protocolo HTTP/1.1 para la solicitud de datos hacia la base de datos MySQL, esto usando una solicitud GET de HTTP, provista en el lenguaje Dart de Flutter como una función llamada get(). De igual forma, se utilizará el lenguaje JSON para la transferencia de datos entre el servidor (base de datos) y el cliente (aplicación móvil).</w:t>
+      </w:r>
+    </w:p>
+    <w:p>
+      <w:pPr>
+        <w:spacing w:line="360" w:lineRule="auto"/>
+        <w:jc w:val="both"/>
+        <w:rPr>
+          <w:lang w:val="es-MX"/>
+        </w:rPr>
+      </w:pPr>
+    </w:p>
+    <w:p>
+      <w:pPr>
+        <w:pStyle w:val="Heading2"/>
         <w:rPr>
           <w:color w:val="000000" w:themeColor="text1"/>
           <w:sz w:val="36"/>
           <w:szCs w:val="36"/>
           <w:lang w:val="es-MX"/>
         </w:rPr>
-        <w:t xml:space="preserve">Interfaces de </w:t>
-      </w:r>
+      </w:pPr>
+      <w:bookmarkStart w:id="18" w:name="_Toc133690723"/>
       <w:r>
         <w:rPr>
           <w:color w:val="000000" w:themeColor="text1"/>
@@ -6648,97 +6304,10 @@
           <w:szCs w:val="36"/>
           <w:lang w:val="es-MX"/>
         </w:rPr>
-        <w:t>comunicación</w:t>
-      </w:r>
-      <w:bookmarkEnd w:id="17"/>
-    </w:p>
-    <w:p>
-      <w:pPr>
-        <w:rPr>
-          <w:lang w:val="es-MX"/>
-        </w:rPr>
-      </w:pPr>
-    </w:p>
-    <w:p>
-      <w:pPr>
-        <w:spacing w:line="360" w:lineRule="auto"/>
-        <w:jc w:val="both"/>
-        <w:rPr>
-          <w:lang w:val="es-MX"/>
-        </w:rPr>
-      </w:pPr>
-      <w:r>
-        <w:rPr>
-          <w:lang w:val="es-MX"/>
-        </w:rPr>
-        <w:t xml:space="preserve">Se usará el protocolo HTTP/1.1 para la solicitud de datos hacia la base de datos MySQL, esto usando una solicitud GET de HTTP, provista en el lenguaje Dart de </w:t>
-      </w:r>
-      <w:proofErr w:type="spellStart"/>
-      <w:r>
-        <w:rPr>
-          <w:lang w:val="es-MX"/>
-        </w:rPr>
-        <w:t>Flutter</w:t>
-      </w:r>
-      <w:proofErr w:type="spellEnd"/>
-      <w:r>
-        <w:rPr>
-          <w:lang w:val="es-MX"/>
-        </w:rPr>
-        <w:t xml:space="preserve"> como una función llamada </w:t>
-      </w:r>
-      <w:proofErr w:type="spellStart"/>
-      <w:proofErr w:type="gramStart"/>
-      <w:r>
-        <w:rPr>
-          <w:lang w:val="es-MX"/>
-        </w:rPr>
-        <w:t>get</w:t>
-      </w:r>
-      <w:proofErr w:type="spellEnd"/>
-      <w:r>
-        <w:rPr>
-          <w:lang w:val="es-MX"/>
-        </w:rPr>
-        <w:t>(</w:t>
-      </w:r>
-      <w:proofErr w:type="gramEnd"/>
-      <w:r>
-        <w:rPr>
-          <w:lang w:val="es-MX"/>
-        </w:rPr>
-        <w:t>). De igual forma, se utilizará el lenguaje JSON para la transferencia de datos entre el servidor (base de datos) y el cliente (aplicación móvil).</w:t>
-      </w:r>
-    </w:p>
-    <w:p>
-      <w:pPr>
-        <w:spacing w:line="360" w:lineRule="auto"/>
-        <w:jc w:val="both"/>
-        <w:rPr>
-          <w:lang w:val="es-MX"/>
-        </w:rPr>
-      </w:pPr>
-    </w:p>
-    <w:p>
-      <w:pPr>
-        <w:pStyle w:val="Heading2"/>
-        <w:rPr>
-          <w:color w:val="000000" w:themeColor="text1"/>
-          <w:sz w:val="36"/>
-          <w:szCs w:val="36"/>
-          <w:lang w:val="es-MX"/>
-        </w:rPr>
-      </w:pPr>
-      <w:r>
-        <w:rPr>
-          <w:color w:val="000000" w:themeColor="text1"/>
-          <w:sz w:val="36"/>
-          <w:szCs w:val="36"/>
-          <w:lang w:val="es-MX"/>
-        </w:rPr>
         <w:lastRenderedPageBreak/>
         <w:t>Requisitos funcionales</w:t>
       </w:r>
+      <w:bookmarkEnd w:id="18"/>
     </w:p>
     <w:p>
       <w:pPr>
@@ -7704,13 +7273,7 @@
               <w:rPr>
                 <w:lang w:val="es-MX"/>
               </w:rPr>
-              <w:t xml:space="preserve">Registro de la </w:t>
-            </w:r>
-            <w:r>
-              <w:rPr>
-                <w:lang w:val="es-MX"/>
-              </w:rPr>
-              <w:t>unidad medica</w:t>
+              <w:t>Registro de la unidad medica</w:t>
             </w:r>
           </w:p>
         </w:tc>
@@ -8059,15 +7622,7 @@
               <w:spacing w:after="0" w:line="240" w:lineRule="auto"/>
             </w:pPr>
             <w:r>
-              <w:t xml:space="preserve">RNF 01, RNF </w:t>
-            </w:r>
-            <w:proofErr w:type="gramStart"/>
-            <w:r>
-              <w:t>02,  RNF</w:t>
-            </w:r>
-            <w:proofErr w:type="gramEnd"/>
-            <w:r>
-              <w:t xml:space="preserve"> 03, RNF 04, RNF 08, RNF 06, RNF 09</w:t>
+              <w:t>RNF 01, RNF 02,  RNF 03, RNF 04, RNF 08, RNF 06, RNF 09</w:t>
             </w:r>
           </w:p>
         </w:tc>
@@ -9003,13 +8558,7 @@
               <w:rPr>
                 <w:lang w:val="es-MX"/>
               </w:rPr>
-              <w:t>0</w:t>
-            </w:r>
-            <w:r>
-              <w:rPr>
-                <w:lang w:val="es-MX"/>
-              </w:rPr>
-              <w:t>6</w:t>
+              <w:t>06</w:t>
             </w:r>
           </w:p>
         </w:tc>
@@ -9295,15 +8844,7 @@
               <w:spacing w:after="0" w:line="240" w:lineRule="auto"/>
             </w:pPr>
             <w:r>
-              <w:t xml:space="preserve">RNF 01, RNF </w:t>
-            </w:r>
-            <w:proofErr w:type="gramStart"/>
-            <w:r>
-              <w:t>02,  RNF</w:t>
-            </w:r>
-            <w:proofErr w:type="gramEnd"/>
-            <w:r>
-              <w:t xml:space="preserve"> 03, RNF 04, RNF 08, RNF 06, RNF 09</w:t>
+              <w:t>RNF 01, RNF 02,  RNF 03, RNF 04, RNF 08, RNF 06, RNF 09</w:t>
             </w:r>
           </w:p>
         </w:tc>
@@ -9393,13 +8934,7 @@
               <w:rPr>
                 <w:lang w:val="es-MX"/>
               </w:rPr>
-              <w:t>0</w:t>
-            </w:r>
-            <w:r>
-              <w:rPr>
-                <w:lang w:val="es-MX"/>
-              </w:rPr>
-              <w:t>7</w:t>
+              <w:t>07</w:t>
             </w:r>
           </w:p>
         </w:tc>
@@ -9517,13 +9052,7 @@
               <w:rPr>
                 <w:lang w:val="es-MX"/>
               </w:rPr>
-              <w:t xml:space="preserve">ver al usuario </w:t>
-            </w:r>
-            <w:r>
-              <w:rPr>
-                <w:lang w:val="es-MX"/>
-              </w:rPr>
-              <w:t>información relevante sobre el medicamento</w:t>
+              <w:t>ver al usuario información relevante sobre el medicamento</w:t>
             </w:r>
           </w:p>
         </w:tc>
@@ -9691,15 +9220,7 @@
               <w:spacing w:after="0" w:line="240" w:lineRule="auto"/>
             </w:pPr>
             <w:r>
-              <w:t xml:space="preserve">RNF 01, RNF </w:t>
-            </w:r>
-            <w:proofErr w:type="gramStart"/>
-            <w:r>
-              <w:t>02,  RNF</w:t>
-            </w:r>
-            <w:proofErr w:type="gramEnd"/>
-            <w:r>
-              <w:t xml:space="preserve"> 03, RNF 04, RNF 08, RNF 06, RNF 09</w:t>
+              <w:t>RNF 01, RNF 02,  RNF 03, RNF 04, RNF 08, RNF 06, RNF 09</w:t>
             </w:r>
           </w:p>
         </w:tc>
@@ -9789,13 +9310,7 @@
               <w:rPr>
                 <w:lang w:val="es-MX"/>
               </w:rPr>
-              <w:t>0</w:t>
-            </w:r>
-            <w:r>
-              <w:rPr>
-                <w:lang w:val="es-MX"/>
-              </w:rPr>
-              <w:t>8</w:t>
+              <w:t>08</w:t>
             </w:r>
           </w:p>
         </w:tc>
@@ -10081,15 +9596,7 @@
               <w:spacing w:after="0" w:line="240" w:lineRule="auto"/>
             </w:pPr>
             <w:r>
-              <w:t xml:space="preserve">RNF 01, RNF </w:t>
-            </w:r>
-            <w:proofErr w:type="gramStart"/>
-            <w:r>
-              <w:t>02,  RNF</w:t>
-            </w:r>
-            <w:proofErr w:type="gramEnd"/>
-            <w:r>
-              <w:t xml:space="preserve"> 03, RNF 04, RNF 08, RNF 06, RNF 09</w:t>
+              <w:t>RNF 01, RNF 02,  RNF 03, RNF 04, RNF 08, RNF 06, RNF 09</w:t>
             </w:r>
           </w:p>
         </w:tc>
@@ -10179,13 +9686,7 @@
               <w:rPr>
                 <w:lang w:val="es-MX"/>
               </w:rPr>
-              <w:t>0</w:t>
-            </w:r>
-            <w:r>
-              <w:rPr>
-                <w:lang w:val="es-MX"/>
-              </w:rPr>
-              <w:t>9</w:t>
+              <w:t>09</w:t>
             </w:r>
           </w:p>
         </w:tc>
@@ -10241,13 +9742,7 @@
               <w:rPr>
                 <w:lang w:val="es-MX"/>
               </w:rPr>
-              <w:t>I</w:t>
-            </w:r>
-            <w:r>
-              <w:rPr>
-                <w:lang w:val="es-MX"/>
-              </w:rPr>
-              <w:t>dentificación del idioma</w:t>
+              <w:t>Identificación del idioma</w:t>
             </w:r>
           </w:p>
         </w:tc>
@@ -10303,13 +9798,7 @@
               <w:rPr>
                 <w:lang w:val="es-MX"/>
               </w:rPr>
-              <w:t xml:space="preserve">El producto debe identificar el idioma </w:t>
-            </w:r>
-            <w:r>
-              <w:rPr>
-                <w:lang w:val="es-MX"/>
-              </w:rPr>
-              <w:t>seleccionado.</w:t>
+              <w:t>El producto debe identificar el idioma seleccionado.</w:t>
             </w:r>
           </w:p>
         </w:tc>
@@ -10471,15 +9960,7 @@
               <w:spacing w:after="0" w:line="240" w:lineRule="auto"/>
             </w:pPr>
             <w:r>
-              <w:t xml:space="preserve">RNF 01, RNF </w:t>
-            </w:r>
-            <w:proofErr w:type="gramStart"/>
-            <w:r>
-              <w:t>02,  RNF</w:t>
-            </w:r>
-            <w:proofErr w:type="gramEnd"/>
-            <w:r>
-              <w:t xml:space="preserve"> 03, RNF 04, RNF 08, RNF 06, RNF 09</w:t>
+              <w:t>RNF 01, RNF 02,  RNF 03, RNF 04, RNF 08, RNF 06, RNF 09</w:t>
             </w:r>
           </w:p>
         </w:tc>
@@ -10637,21 +10118,8 @@
                 <w:lang w:val="es-MX"/>
               </w:rPr>
             </w:pPr>
-            <w:proofErr w:type="spellStart"/>
-            <w:r>
-              <w:t>Traducción</w:t>
-            </w:r>
-            <w:proofErr w:type="spellEnd"/>
-            <w:r>
-              <w:t xml:space="preserve"> de la </w:t>
-            </w:r>
-            <w:proofErr w:type="spellStart"/>
-            <w:r>
-              <w:t>información</w:t>
-            </w:r>
-            <w:proofErr w:type="spellEnd"/>
-            <w:r>
-              <w:t>.</w:t>
+            <w:r>
+              <w:t>Traducción de la información.</w:t>
             </w:r>
           </w:p>
         </w:tc>
@@ -10923,15 +10391,7 @@
               <w:spacing w:after="0" w:line="240" w:lineRule="auto"/>
             </w:pPr>
             <w:r>
-              <w:t xml:space="preserve">RNF 01, RNF </w:t>
-            </w:r>
-            <w:proofErr w:type="gramStart"/>
-            <w:r>
-              <w:t>02,  RNF</w:t>
-            </w:r>
-            <w:proofErr w:type="gramEnd"/>
-            <w:r>
-              <w:t xml:space="preserve"> 03, RNF 04, RNF 08, RNF 06, RNF 09</w:t>
+              <w:t>RNF 01, RNF 02,  RNF 03, RNF 04, RNF 08, RNF 06, RNF 09</w:t>
             </w:r>
           </w:p>
         </w:tc>
@@ -10959,6 +10419,7 @@
           <w:lang w:val="es-MX"/>
         </w:rPr>
       </w:pPr>
+      <w:bookmarkStart w:id="19" w:name="_Toc133690724"/>
       <w:r>
         <w:rPr>
           <w:color w:val="000000" w:themeColor="text1"/>
@@ -10967,26 +10428,9 @@
           <w:lang w:val="es-MX"/>
         </w:rPr>
         <w:lastRenderedPageBreak/>
-        <w:t xml:space="preserve">Requisitos </w:t>
-      </w:r>
-      <w:r>
-        <w:rPr>
-          <w:color w:val="000000" w:themeColor="text1"/>
-          <w:sz w:val="36"/>
-          <w:szCs w:val="36"/>
-          <w:lang w:val="es-MX"/>
-        </w:rPr>
-        <w:t xml:space="preserve">no </w:t>
-      </w:r>
-      <w:r>
-        <w:rPr>
-          <w:color w:val="000000" w:themeColor="text1"/>
-          <w:sz w:val="36"/>
-          <w:szCs w:val="36"/>
-          <w:lang w:val="es-MX"/>
-        </w:rPr>
-        <w:t>funcionales</w:t>
-      </w:r>
+        <w:t>Requisitos no funcionales</w:t>
+      </w:r>
+      <w:bookmarkEnd w:id="19"/>
     </w:p>
     <w:p>
       <w:pPr>
@@ -11489,19 +10933,11 @@
                 <w:lang w:val="es-MX"/>
               </w:rPr>
             </w:pPr>
-            <w:proofErr w:type="gramStart"/>
-            <w:r>
-              <w:rPr>
-                <w:lang w:val="es-MX"/>
-              </w:rPr>
-              <w:t>Cuándo</w:t>
-            </w:r>
-            <w:proofErr w:type="gramEnd"/>
-            <w:r>
-              <w:rPr>
-                <w:lang w:val="es-MX"/>
-              </w:rPr>
-              <w:t xml:space="preserve"> estará disponible el sistema.</w:t>
+            <w:r>
+              <w:rPr>
+                <w:lang w:val="es-MX"/>
+              </w:rPr>
+              <w:t>Cuándo estará disponible el sistema.</w:t>
             </w:r>
           </w:p>
         </w:tc>
@@ -13464,19 +12900,7 @@
               <w:rPr>
                 <w:lang w:val="es-MX"/>
               </w:rPr>
-              <w:t xml:space="preserve">La tasa de errores cometidos por el usuario deberá ser </w:t>
-            </w:r>
-            <w:r>
-              <w:rPr>
-                <w:lang w:val="es-MX"/>
-              </w:rPr>
-              <w:t>menor a</w:t>
-            </w:r>
-            <w:r>
-              <w:rPr>
-                <w:lang w:val="es-MX"/>
-              </w:rPr>
-              <w:t xml:space="preserve"> 1% de la cantidad de acciones ejecutadas por el usuario.</w:t>
+              <w:t>La tasa de errores cometidos por el usuario deberá ser menor a 1% de la cantidad de acciones ejecutadas por el usuario.</w:t>
             </w:r>
           </w:p>
         </w:tc>
@@ -14892,6 +14316,7 @@
     <w:lsdException w:name="HTML Sample" w:semiHidden="1" w:unhideWhenUsed="1"/>
     <w:lsdException w:name="HTML Typewriter" w:semiHidden="1" w:unhideWhenUsed="1"/>
     <w:lsdException w:name="HTML Variable" w:semiHidden="1" w:unhideWhenUsed="1"/>
+    <w:lsdException w:name="Normal Table" w:semiHidden="1" w:unhideWhenUsed="1"/>
     <w:lsdException w:name="annotation subject" w:semiHidden="1" w:unhideWhenUsed="1"/>
     <w:lsdException w:name="No List" w:semiHidden="1" w:unhideWhenUsed="1"/>
     <w:lsdException w:name="Outline List 1" w:semiHidden="1" w:unhideWhenUsed="1"/>
@@ -14934,8 +14359,11 @@
     <w:lsdException w:name="Table Contemporary" w:semiHidden="1" w:unhideWhenUsed="1"/>
     <w:lsdException w:name="Table Elegant" w:semiHidden="1" w:unhideWhenUsed="1"/>
     <w:lsdException w:name="Table Professional" w:semiHidden="1" w:unhideWhenUsed="1"/>
+    <w:lsdException w:name="Table Subtle 1" w:semiHidden="1" w:unhideWhenUsed="1"/>
     <w:lsdException w:name="Table Subtle 2" w:semiHidden="1" w:unhideWhenUsed="1"/>
     <w:lsdException w:name="Table Web 1" w:semiHidden="1" w:unhideWhenUsed="1"/>
+    <w:lsdException w:name="Table Web 2" w:semiHidden="1" w:unhideWhenUsed="1"/>
+    <w:lsdException w:name="Table Web 3" w:semiHidden="1" w:unhideWhenUsed="1"/>
     <w:lsdException w:name="Balloon Text" w:semiHidden="1" w:unhideWhenUsed="1"/>
     <w:lsdException w:name="Table Grid" w:uiPriority="39"/>
     <w:lsdException w:name="Table Theme" w:semiHidden="1" w:unhideWhenUsed="1"/>

</xml_diff>